<commit_message>
Updated report with output on max and avg
</commit_message>
<xml_diff>
--- a/report1.docx
+++ b/report1.docx
@@ -25,61 +25,113 @@
       <w:r>
         <w:t xml:space="preserve">The optimal block size according to our experiment on </w:t>
       </w:r>
+      <w:proofErr w:type="spellStart"/>
       <w:r>
         <w:rPr>
           <w:i/>
         </w:rPr>
         <w:t>write_blocks_seq</w:t>
       </w:r>
-      <w:r>
-        <w:t xml:space="preserve"> is 2MB. It does not correspond to the system disk block size which is 4096. Block size of 4MB </w:t>
-      </w:r>
-      <w:r>
-        <w:t>did</w:t>
-      </w:r>
-      <w:r>
-        <w:t xml:space="preserve"> not perform better than 2MB. The performance increases as block size increases from 512B to 2MB (except for 8KB), and decreases as block size increases from 2MB to 4MB. This is because the larger the block size, the fewer I/Os are needed to write the file. The reason why 2MB block size has better performance than 4MB block size is probably the time to write larger buffer size increases more than the time of reduced I/Os.</w:t>
+      <w:proofErr w:type="spellEnd"/>
+      <w:r>
+        <w:t xml:space="preserve"> is 2MB. It does not correspond to the system disk block size which is 4096. Block size of 4MB did not perform better than 2MB. The performance increases as block size increases from 512B to 2MB (except for 8KB), and decreases as block size increases from 2MB to 4MB. This is because the larger the block size, the fewer I/</w:t>
+      </w:r>
+      <w:proofErr w:type="spellStart"/>
+      <w:r>
+        <w:t>Os</w:t>
+      </w:r>
+      <w:proofErr w:type="spellEnd"/>
+      <w:r>
+        <w:t xml:space="preserve"> are needed to write the file. The reason why 2MB block size has better performance than 4MB block size is probably the time to write larger buffer size increases more than the time of reduced I/</w:t>
+      </w:r>
+      <w:proofErr w:type="spellStart"/>
+      <w:r>
+        <w:t>Os</w:t>
+      </w:r>
+      <w:proofErr w:type="spellEnd"/>
+      <w:r>
+        <w:t>.</w:t>
       </w:r>
     </w:p>
     <w:p>
       <w:pPr>
         <w:jc w:val="both"/>
       </w:pPr>
+      <w:proofErr w:type="spellStart"/>
       <w:r>
         <w:rPr>
           <w:i/>
         </w:rPr>
         <w:t>write_blocks_seq</w:t>
       </w:r>
+      <w:proofErr w:type="spellEnd"/>
       <w:r>
         <w:t xml:space="preserve"> is more efficient than </w:t>
       </w:r>
+      <w:proofErr w:type="spellStart"/>
       <w:r>
         <w:rPr>
           <w:i/>
         </w:rPr>
         <w:t>write_lines</w:t>
       </w:r>
+      <w:proofErr w:type="spellEnd"/>
       <w:r>
         <w:t xml:space="preserve">, because </w:t>
       </w:r>
+      <w:proofErr w:type="spellStart"/>
       <w:r>
         <w:rPr>
           <w:i/>
         </w:rPr>
         <w:t>write_lines</w:t>
       </w:r>
-      <w:r>
-        <w:t xml:space="preserve"> are doing disk I/Os for each line whereas write_blocks_seq are doing disk I/Os for each block. Therefore, </w:t>
-      </w:r>
+      <w:proofErr w:type="spellEnd"/>
+      <w:r>
+        <w:t xml:space="preserve"> are doing disk I/</w:t>
+      </w:r>
+      <w:proofErr w:type="spellStart"/>
+      <w:r>
+        <w:t>Os</w:t>
+      </w:r>
+      <w:proofErr w:type="spellEnd"/>
+      <w:r>
+        <w:t xml:space="preserve"> for each line whereas </w:t>
+      </w:r>
+      <w:proofErr w:type="spellStart"/>
+      <w:r>
+        <w:t>write_blocks_seq</w:t>
+      </w:r>
+      <w:proofErr w:type="spellEnd"/>
+      <w:r>
+        <w:t xml:space="preserve"> are doing disk I/</w:t>
+      </w:r>
+      <w:proofErr w:type="spellStart"/>
+      <w:r>
+        <w:t>Os</w:t>
+      </w:r>
+      <w:proofErr w:type="spellEnd"/>
+      <w:r>
+        <w:t xml:space="preserve"> for each block. Therefore, </w:t>
+      </w:r>
+      <w:proofErr w:type="spellStart"/>
       <w:r>
         <w:rPr>
           <w:i/>
         </w:rPr>
         <w:t>write_blocks_seq</w:t>
       </w:r>
-      <w:r>
-        <w:t xml:space="preserve"> has less disk I/Os and has better performance.</w:t>
+      <w:proofErr w:type="spellEnd"/>
+      <w:r>
+        <w:t xml:space="preserve"> has less disk I/</w:t>
+      </w:r>
+      <w:proofErr w:type="spellStart"/>
+      <w:r>
+        <w:t>Os</w:t>
+      </w:r>
+      <w:proofErr w:type="spellEnd"/>
+      <w:r>
+        <w:t xml:space="preserve"> and has better performance.</w:t>
       </w:r>
     </w:p>
     <w:p>
@@ -147,16 +199,7 @@
         <w:pStyle w:val="Heading1"/>
       </w:pPr>
       <w:r>
-        <w:t>Experiment</w:t>
-      </w:r>
-      <w:r>
-        <w:t xml:space="preserve"> 2</w:t>
-      </w:r>
-      <w:r>
-        <w:t xml:space="preserve">: </w:t>
-      </w:r>
-      <w:r>
-        <w:t>sequential vs. random read rate</w:t>
+        <w:t>Experiment 2: sequential vs. random read rate</w:t>
       </w:r>
     </w:p>
     <w:p>
@@ -176,64 +219,31 @@
     <w:p>
       <w:pPr>
         <w:jc w:val="both"/>
-      </w:pPr>
-      <w:r>
-        <w:t>We</w:t>
-      </w:r>
-      <w:r>
-        <w:t xml:space="preserve"> use</w:t>
-      </w:r>
-      <w:r>
-        <w:t>d</w:t>
-      </w:r>
-      <w:r>
-        <w:t xml:space="preserve"> Solid State Disk as </w:t>
-      </w:r>
-      <w:r>
-        <w:t xml:space="preserve">the </w:t>
-      </w:r>
-      <w:r>
-        <w:t>secondary storage, it has a sequential read rate of 1930 MB/s</w:t>
-      </w:r>
-      <w:r>
-        <w:t>. The</w:t>
-      </w:r>
-      <w:r>
-        <w:t xml:space="preserve"> RAM has a sequential read rate of 2520 MB/s. The ratio rate between SSD and RAM in our experiment is 1930/2520 =</w:t>
-      </w:r>
-      <w:r>
-        <w:t xml:space="preserve"> </w:t>
-      </w:r>
-      <w:r>
-        <w:t xml:space="preserve">0.766, but the ratio discussed in class is 42/358 = 0.11. Our test result does not correspond </w:t>
-      </w:r>
-      <w:r>
-        <w:lastRenderedPageBreak/>
-        <w:t>to the ratio discussed in class. They both show</w:t>
-      </w:r>
-      <w:r>
-        <w:t>ed RAM having</w:t>
-      </w:r>
-      <w:r>
-        <w:t xml:space="preserve"> a faster read rate than SSD, but the discussed ratio is much lower than ours. We think </w:t>
-      </w:r>
-      <w:r>
-        <w:t xml:space="preserve">that </w:t>
-      </w:r>
-      <w:r>
-        <w:t>query is one of the reason caused the difference. We implement</w:t>
-      </w:r>
-      <w:r>
-        <w:t>ed</w:t>
-      </w:r>
-      <w:r>
-        <w:t xml:space="preserve"> a query in the program of testing RAM and SSD to read records from buffer,</w:t>
-      </w:r>
-      <w:r>
-        <w:t xml:space="preserve"> so the running time of query was</w:t>
-      </w:r>
-      <w:r>
-        <w:t xml:space="preserve"> an overhead while testing reading speed. The other problem is that we only tested 5 times for each experiment. We may need more tests to get a more accurate result.</w:t>
+        <w:rPr>
+          <w:rFonts w:eastAsia="MS Mincho" w:hint="eastAsia"/>
+          <w:u w:val="single"/>
+        </w:rPr>
+      </w:pPr>
+      <w:r>
+        <w:rPr>
+          <w:u w:val="single"/>
+        </w:rPr>
+        <w:t>D</w:t>
+      </w:r>
+      <w:r>
+        <w:rPr>
+          <w:rFonts w:hint="eastAsia"/>
+          <w:u w:val="single"/>
+          <w:lang w:eastAsia="zh-CN"/>
+        </w:rPr>
+        <w:t xml:space="preserve">atabase output: Average follows = </w:t>
+      </w:r>
+      <w:r>
+        <w:rPr>
+          <w:u w:val="single"/>
+          <w:lang w:eastAsia="zh-CN"/>
+        </w:rPr>
+        <w:t>9.731726, Maximum follows = 214381.</w:t>
       </w:r>
     </w:p>
     <w:p>
@@ -241,29 +251,118 @@
         <w:jc w:val="both"/>
       </w:pPr>
       <w:r>
+        <w:t>We</w:t>
+      </w:r>
+      <w:r>
+        <w:t xml:space="preserve"> use</w:t>
+      </w:r>
+      <w:r>
+        <w:t>d</w:t>
+      </w:r>
+      <w:r>
+        <w:t xml:space="preserve"> Solid State Disk as </w:t>
+      </w:r>
+      <w:r>
+        <w:t xml:space="preserve">the </w:t>
+      </w:r>
+      <w:r>
+        <w:t>secondary storage, it has a sequential read rate of 1930 MB/s</w:t>
+      </w:r>
+      <w:r>
+        <w:t>. The</w:t>
+      </w:r>
+      <w:r>
+        <w:t xml:space="preserve"> RAM has a sequential read rate of 2520 MB/s. T</w:t>
+      </w:r>
+      <w:bookmarkStart w:id="0" w:name="_GoBack"/>
+      <w:bookmarkEnd w:id="0"/>
+      <w:r>
+        <w:t xml:space="preserve">he ratio rate between SSD and RAM in our experiment is </w:t>
+      </w:r>
+      <w:r>
+        <w:lastRenderedPageBreak/>
+        <w:t>1930/2520 =</w:t>
+      </w:r>
+      <w:r>
+        <w:t xml:space="preserve"> </w:t>
+      </w:r>
+      <w:r>
+        <w:t>0.766, but the ratio discussed in class is 42/358 = 0.11. Our test result does not correspond to the ratio discussed in class. They both show</w:t>
+      </w:r>
+      <w:r>
+        <w:t>ed RAM having</w:t>
+      </w:r>
+      <w:r>
+        <w:t xml:space="preserve"> a faster read rate than SSD, but the discussed ratio is much lower than ours. We think </w:t>
+      </w:r>
+      <w:r>
+        <w:t xml:space="preserve">that </w:t>
+      </w:r>
+      <w:r>
+        <w:t>query is one of the reason caused the difference. We implement</w:t>
+      </w:r>
+      <w:r>
+        <w:t>ed</w:t>
+      </w:r>
+      <w:r>
+        <w:t xml:space="preserve"> a query in the program of testing RAM and SSD to read records from buffer,</w:t>
+      </w:r>
+      <w:r>
+        <w:t xml:space="preserve"> so the running time of query was</w:t>
+      </w:r>
+      <w:r>
+        <w:t xml:space="preserve"> an overhead while testing reading speed. The other problem is that we only tested 5 times for each experiment. We may need more tests to get a more accurate result.</w:t>
+      </w:r>
+    </w:p>
+    <w:p>
+      <w:pPr>
+        <w:jc w:val="both"/>
+      </w:pPr>
+      <w:r>
         <w:t>The random read program for RAM (</w:t>
       </w:r>
+      <w:proofErr w:type="spellStart"/>
       <w:r>
         <w:rPr>
           <w:i/>
         </w:rPr>
         <w:t>read_ram_rand</w:t>
       </w:r>
+      <w:proofErr w:type="spellEnd"/>
       <w:r>
         <w:t>) has the highest read rate around 2803 MB/s, while average for sequential read for RAM (</w:t>
       </w:r>
+      <w:proofErr w:type="spellStart"/>
       <w:r>
         <w:rPr>
           <w:i/>
         </w:rPr>
         <w:t>read_ram_seq</w:t>
       </w:r>
-      <w:r>
-        <w:t xml:space="preserve">) is about 2521 MB/s. The query program in read_ram_seq takes more time because of extra executing time of query. Therefore, the read_ram_seq should have the highest read rate without query. </w:t>
+      <w:proofErr w:type="spellEnd"/>
+      <w:r>
+        <w:t xml:space="preserve">) is about 2521 MB/s. The query program in </w:t>
+      </w:r>
+      <w:proofErr w:type="spellStart"/>
+      <w:r>
+        <w:t>read_ram_seq</w:t>
+      </w:r>
+      <w:proofErr w:type="spellEnd"/>
+      <w:r>
+        <w:t xml:space="preserve"> takes more time because of extra executing time of query. Therefore, the </w:t>
+      </w:r>
+      <w:proofErr w:type="spellStart"/>
+      <w:r>
+        <w:t>read_ram_seq</w:t>
+      </w:r>
+      <w:proofErr w:type="spellEnd"/>
+      <w:r>
+        <w:t xml:space="preserve"> should have the highest read rate without query. </w:t>
       </w:r>
       <w:r>
         <w:t xml:space="preserve"> </w:t>
       </w:r>
+      <w:proofErr w:type="spellStart"/>
       <w:r>
         <w:rPr>
           <w:i/>
@@ -276,15 +375,18 @@
         </w:rPr>
         <w:t>ead_blocks_seq</w:t>
       </w:r>
+      <w:proofErr w:type="spellEnd"/>
       <w:r>
         <w:t xml:space="preserve"> and </w:t>
       </w:r>
+      <w:proofErr w:type="spellStart"/>
       <w:r>
         <w:rPr>
           <w:i/>
         </w:rPr>
         <w:t>read_blocks_ram</w:t>
       </w:r>
+      <w:proofErr w:type="spellEnd"/>
       <w:r>
         <w:t xml:space="preserve"> have a rate</w:t>
       </w:r>
@@ -292,7 +394,23 @@
         <w:t xml:space="preserve"> of</w:t>
       </w:r>
       <w:r>
-        <w:t xml:space="preserve"> 1927 MB/s and 513 MB/s separately. In SSD, sequential read take much less time than random read. In Addition, read_ram_seq has lower read rate than read_ram_rand because of query execution. RAM always takes less time to read both randomly and sequentially than SSD. In summary, we say RAM should have faster read speed than SSD, and also sequential read take less time than random read.</w:t>
+        <w:t xml:space="preserve"> 1927 MB/s and 513 MB/s separately. In SSD, sequential read take much less time than random read. In Addition, </w:t>
+      </w:r>
+      <w:proofErr w:type="spellStart"/>
+      <w:r>
+        <w:t>read_ram_seq</w:t>
+      </w:r>
+      <w:proofErr w:type="spellEnd"/>
+      <w:r>
+        <w:t xml:space="preserve"> has lower read rate than </w:t>
+      </w:r>
+      <w:proofErr w:type="spellStart"/>
+      <w:r>
+        <w:t>read_ram_rand</w:t>
+      </w:r>
+      <w:proofErr w:type="spellEnd"/>
+      <w:r>
+        <w:t xml:space="preserve"> because of query execution. RAM always takes less time to read both randomly and sequentially than SSD. In summary, we say RAM should have faster read speed than SSD, and also sequential read take less time than random read.</w:t>
       </w:r>
     </w:p>
     <w:p>
@@ -332,24 +450,21 @@
         <w:pStyle w:val="Heading1"/>
       </w:pPr>
       <w:r>
-        <w:t>Experiment</w:t>
-      </w:r>
-      <w:r>
-        <w:t xml:space="preserve"> 3</w:t>
-      </w:r>
-      <w:r>
-        <w:t xml:space="preserve">: </w:t>
-      </w:r>
-      <w:r>
-        <w:t>sequential vs. random write rate</w:t>
+        <w:t>Experiment 3: sequential vs. random write rate</w:t>
       </w:r>
     </w:p>
     <w:p>
       <w:r>
-        <w:t>In conclusion, we have learned that comparing to RAM, disk I/O operations are more expensive. Sequential reads and writes are more efficient than random reads and writes. In order to improve performance, we should consider fewer disk I/Os, reduce seek and rotation delays using sequential disk access instead of random disk access.</w:t>
-      </w:r>
-      <w:bookmarkStart w:id="0" w:name="_GoBack"/>
-      <w:bookmarkEnd w:id="0"/>
+        <w:t>In conclusion, we have learned that comparing to RAM, disk I/O operations are more expensive. Sequential reads and writes are more efficient than random reads and writes. In order to improve performance, we should consider fewer disk I/</w:t>
+      </w:r>
+      <w:proofErr w:type="spellStart"/>
+      <w:r>
+        <w:t>Os</w:t>
+      </w:r>
+      <w:proofErr w:type="spellEnd"/>
+      <w:r>
+        <w:t>, reduce seek and rotation delays using sequential disk access instead of random disk access.</w:t>
+      </w:r>
     </w:p>
     <w:sectPr>
       <w:footerReference w:type="default" r:id="rId12"/>
@@ -3664,576 +3779,6 @@
 </cs:chartStyle>
 </file>
 
-<file path=word/glossary/document.xml><?xml version="1.0" encoding="utf-8"?>
-<w:glossaryDocument xmlns:wpc="http://schemas.microsoft.com/office/word/2010/wordprocessingCanvas" xmlns:cx="http://schemas.microsoft.com/office/drawing/2014/chartex" xmlns:cx1="http://schemas.microsoft.com/office/drawing/2015/9/8/chartex" xmlns:cx2="http://schemas.microsoft.com/office/drawing/2015/10/21/chartex" xmlns:mc="http://schemas.openxmlformats.org/markup-compatibility/2006" xmlns:o="urn:schemas-microsoft-com:office:office" xmlns:r="http://schemas.openxmlformats.org/officeDocument/2006/relationships" xmlns:m="http://schemas.openxmlformats.org/officeDocument/2006/math" xmlns:v="urn:schemas-microsoft-com:vml" xmlns:wp14="http://schemas.microsoft.com/office/word/2010/wordprocessingDrawing" xmlns:wp="http://schemas.openxmlformats.org/drawingml/2006/wordprocessingDrawing" xmlns:w10="urn:schemas-microsoft-com:office:word" xmlns:w="http://schemas.openxmlformats.org/wordprocessingml/2006/main" xmlns:w14="http://schemas.microsoft.com/office/word/2010/wordml" xmlns:w15="http://schemas.microsoft.com/office/word/2012/wordml" xmlns:w16se="http://schemas.microsoft.com/office/word/2015/wordml/symex" xmlns:wpg="http://schemas.microsoft.com/office/word/2010/wordprocessingGroup" xmlns:wpi="http://schemas.microsoft.com/office/word/2010/wordprocessingInk" xmlns:wne="http://schemas.microsoft.com/office/word/2006/wordml" xmlns:wps="http://schemas.microsoft.com/office/word/2010/wordprocessingShape" mc:Ignorable="w14 w15 w16se wp14"/>
-</file>
-
-<file path=word/glossary/fontTable.xml><?xml version="1.0" encoding="utf-8"?>
-<w:fonts xmlns:mc="http://schemas.openxmlformats.org/markup-compatibility/2006" xmlns:r="http://schemas.openxmlformats.org/officeDocument/2006/relationships" xmlns:w="http://schemas.openxmlformats.org/wordprocessingml/2006/main" xmlns:w14="http://schemas.microsoft.com/office/word/2010/wordml" xmlns:w15="http://schemas.microsoft.com/office/word/2012/wordml" xmlns:w16se="http://schemas.microsoft.com/office/word/2015/wordml/symex" mc:Ignorable="w14 w15 w16se">
-  <w:font w:name="Symbol">
-    <w:panose1 w:val="05050102010706020507"/>
-    <w:charset w:val="02"/>
-    <w:family w:val="roman"/>
-    <w:pitch w:val="variable"/>
-    <w:sig w:usb0="00000000" w:usb1="10000000" w:usb2="00000000" w:usb3="00000000" w:csb0="80000000" w:csb1="00000000"/>
-  </w:font>
-  <w:font w:name="Times New Roman">
-    <w:panose1 w:val="02020603050405020304"/>
-    <w:charset w:val="00"/>
-    <w:family w:val="roman"/>
-    <w:pitch w:val="variable"/>
-    <w:sig w:usb0="E0002EFF" w:usb1="C000785B" w:usb2="00000009" w:usb3="00000000" w:csb0="000001FF" w:csb1="00000000"/>
-  </w:font>
-  <w:font w:name="Calibri">
-    <w:panose1 w:val="020F0502020204030204"/>
-    <w:charset w:val="00"/>
-    <w:family w:val="swiss"/>
-    <w:pitch w:val="variable"/>
-    <w:sig w:usb0="E0002AFF" w:usb1="C000247B" w:usb2="00000009" w:usb3="00000000" w:csb0="000001FF" w:csb1="00000000"/>
-  </w:font>
-  <w:font w:name="SimSun">
-    <w:altName w:val="宋体"/>
-    <w:panose1 w:val="02010600030101010101"/>
-    <w:charset w:val="86"/>
-    <w:family w:val="auto"/>
-    <w:pitch w:val="variable"/>
-    <w:sig w:usb0="00000003" w:usb1="288F0000" w:usb2="00000016" w:usb3="00000000" w:csb0="00040001" w:csb1="00000000"/>
-  </w:font>
-  <w:font w:name="Arial">
-    <w:panose1 w:val="020B0604020202020204"/>
-    <w:charset w:val="00"/>
-    <w:family w:val="swiss"/>
-    <w:pitch w:val="variable"/>
-    <w:sig w:usb0="E0002EFF" w:usb1="C0007843" w:usb2="00000009" w:usb3="00000000" w:csb0="000001FF" w:csb1="00000000"/>
-  </w:font>
-  <w:font w:name="Calibri Light">
-    <w:panose1 w:val="020F0302020204030204"/>
-    <w:charset w:val="00"/>
-    <w:family w:val="swiss"/>
-    <w:pitch w:val="variable"/>
-    <w:sig w:usb0="E0002AFF" w:usb1="C000247B" w:usb2="00000009" w:usb3="00000000" w:csb0="000001FF" w:csb1="00000000"/>
-  </w:font>
-  <w:font w:name="Segoe UI">
-    <w:panose1 w:val="020B0502040204020203"/>
-    <w:charset w:val="00"/>
-    <w:family w:val="swiss"/>
-    <w:pitch w:val="variable"/>
-    <w:sig w:usb0="E4002EFF" w:usb1="C000E47F" w:usb2="00000009" w:usb3="00000000" w:csb0="000001FF" w:csb1="00000000"/>
-  </w:font>
-  <w:font w:name="Consolas">
-    <w:panose1 w:val="020B0609020204030204"/>
-    <w:charset w:val="00"/>
-    <w:family w:val="modern"/>
-    <w:pitch w:val="fixed"/>
-    <w:sig w:usb0="E00006FF" w:usb1="0000FCFF" w:usb2="00000001" w:usb3="00000000" w:csb0="0000019F" w:csb1="00000000"/>
-  </w:font>
-  <w:font w:name="DengXian">
-    <w:altName w:val="等线"/>
-    <w:panose1 w:val="02010600030101010101"/>
-    <w:charset w:val="86"/>
-    <w:family w:val="script"/>
-    <w:pitch w:val="fixed"/>
-    <w:sig w:usb0="A00002BF" w:usb1="38CF7CFA" w:usb2="00000016" w:usb3="00000000" w:csb0="0004000F" w:csb1="00000000"/>
-  </w:font>
-  <w:font w:name="DengXian Light">
-    <w:altName w:val="等线 Light"/>
-    <w:panose1 w:val="02010600030101010101"/>
-    <w:charset w:val="86"/>
-    <w:family w:val="auto"/>
-    <w:pitch w:val="variable"/>
-    <w:sig w:usb0="A00002BF" w:usb1="38CF7CFA" w:usb2="00000016" w:usb3="00000000" w:csb0="0004000F" w:csb1="00000000"/>
-  </w:font>
-</w:fonts>
-</file>
-
-<file path=word/glossary/settings.xml><?xml version="1.0" encoding="utf-8"?>
-<w:settings xmlns:mc="http://schemas.openxmlformats.org/markup-compatibility/2006" xmlns:o="urn:schemas-microsoft-com:office:office" xmlns:r="http://schemas.openxmlformats.org/officeDocument/2006/relationships" xmlns:m="http://schemas.openxmlformats.org/officeDocument/2006/math" xmlns:v="urn:schemas-microsoft-com:vml" xmlns:w10="urn:schemas-microsoft-com:office:word" xmlns:w="http://schemas.openxmlformats.org/wordprocessingml/2006/main" xmlns:w14="http://schemas.microsoft.com/office/word/2010/wordml" xmlns:w15="http://schemas.microsoft.com/office/word/2012/wordml" xmlns:w16se="http://schemas.microsoft.com/office/word/2015/wordml/symex" xmlns:sl="http://schemas.openxmlformats.org/schemaLibrary/2006/main" mc:Ignorable="w14 w15 w16se">
-  <w:view w:val="normal"/>
-  <w:defaultTabStop w:val="720"/>
-  <w:characterSpacingControl w:val="doNotCompress"/>
-  <w:compat>
-    <w:useFELayout/>
-    <w:compatSetting w:name="compatibilityMode" w:uri="http://schemas.microsoft.com/office/word" w:val="15"/>
-    <w:compatSetting w:name="overrideTableStyleFontSizeAndJustification" w:uri="http://schemas.microsoft.com/office/word" w:val="1"/>
-    <w:compatSetting w:name="enableOpenTypeFeatures" w:uri="http://schemas.microsoft.com/office/word" w:val="1"/>
-    <w:compatSetting w:name="doNotFlipMirrorIndents" w:uri="http://schemas.microsoft.com/office/word" w:val="1"/>
-    <w:compatSetting w:name="differentiateMultirowTableHeaders" w:uri="http://schemas.microsoft.com/office/word" w:val="1"/>
-  </w:compat>
-  <w:rsids>
-    <w:rsidRoot w:val="00AC266B"/>
-    <w:rsid w:val="006241EB"/>
-    <w:rsid w:val="00AC266B"/>
-  </w:rsids>
-  <m:mathPr>
-    <m:mathFont m:val="Cambria Math"/>
-    <m:brkBin m:val="before"/>
-    <m:brkBinSub m:val="--"/>
-    <m:smallFrac m:val="0"/>
-    <m:dispDef/>
-    <m:lMargin m:val="0"/>
-    <m:rMargin m:val="0"/>
-    <m:defJc m:val="centerGroup"/>
-    <m:wrapIndent m:val="1440"/>
-    <m:intLim m:val="subSup"/>
-    <m:naryLim m:val="undOvr"/>
-  </m:mathPr>
-  <w:themeFontLang w:val="en-CA" w:eastAsia="zh-CN"/>
-  <w:clrSchemeMapping w:bg1="light1" w:t1="dark1" w:bg2="light2" w:t2="dark2" w:accent1="accent1" w:accent2="accent2" w:accent3="accent3" w:accent4="accent4" w:accent5="accent5" w:accent6="accent6" w:hyperlink="hyperlink" w:followedHyperlink="followedHyperlink"/>
-  <w:decimalSymbol w:val="."/>
-  <w:listSeparator w:val=","/>
-  <w15:chartTrackingRefBased/>
-</w:settings>
-</file>
-
-<file path=word/glossary/styles.xml><?xml version="1.0" encoding="utf-8"?>
-<w:styles xmlns:mc="http://schemas.openxmlformats.org/markup-compatibility/2006" xmlns:r="http://schemas.openxmlformats.org/officeDocument/2006/relationships" xmlns:w="http://schemas.openxmlformats.org/wordprocessingml/2006/main" xmlns:w14="http://schemas.microsoft.com/office/word/2010/wordml" xmlns:w15="http://schemas.microsoft.com/office/word/2012/wordml" xmlns:w16se="http://schemas.microsoft.com/office/word/2015/wordml/symex" mc:Ignorable="w14 w15 w16se">
-  <w:docDefaults>
-    <w:rPrDefault>
-      <w:rPr>
-        <w:rFonts w:asciiTheme="minorHAnsi" w:eastAsiaTheme="minorEastAsia" w:hAnsiTheme="minorHAnsi" w:cstheme="minorBidi"/>
-        <w:sz w:val="22"/>
-        <w:szCs w:val="22"/>
-        <w:lang w:val="en-CA" w:eastAsia="zh-CN" w:bidi="ar-SA"/>
-      </w:rPr>
-    </w:rPrDefault>
-    <w:pPrDefault>
-      <w:pPr>
-        <w:spacing w:after="160" w:line="259" w:lineRule="auto"/>
-      </w:pPr>
-    </w:pPrDefault>
-  </w:docDefaults>
-  <w:latentStyles w:defLockedState="0" w:defUIPriority="99" w:defSemiHidden="0" w:defUnhideWhenUsed="0" w:defQFormat="0" w:count="372">
-    <w:lsdException w:name="Normal" w:uiPriority="0" w:qFormat="1"/>
-    <w:lsdException w:name="heading 1" w:uiPriority="9" w:qFormat="1"/>
-    <w:lsdException w:name="heading 2" w:semiHidden="1" w:uiPriority="9" w:unhideWhenUsed="1" w:qFormat="1"/>
-    <w:lsdException w:name="heading 3" w:semiHidden="1" w:uiPriority="9" w:unhideWhenUsed="1" w:qFormat="1"/>
-    <w:lsdException w:name="heading 4" w:semiHidden="1" w:uiPriority="9" w:unhideWhenUsed="1" w:qFormat="1"/>
-    <w:lsdException w:name="heading 5" w:semiHidden="1" w:uiPriority="9" w:unhideWhenUsed="1" w:qFormat="1"/>
-    <w:lsdException w:name="heading 6" w:semiHidden="1" w:uiPriority="9" w:unhideWhenUsed="1" w:qFormat="1"/>
-    <w:lsdException w:name="heading 7" w:semiHidden="1" w:uiPriority="9" w:unhideWhenUsed="1" w:qFormat="1"/>
-    <w:lsdException w:name="heading 8" w:semiHidden="1" w:uiPriority="9" w:unhideWhenUsed="1" w:qFormat="1"/>
-    <w:lsdException w:name="heading 9" w:semiHidden="1" w:uiPriority="9" w:unhideWhenUsed="1" w:qFormat="1"/>
-    <w:lsdException w:name="index 1" w:semiHidden="1" w:unhideWhenUsed="1"/>
-    <w:lsdException w:name="index 2" w:semiHidden="1" w:unhideWhenUsed="1"/>
-    <w:lsdException w:name="index 3" w:semiHidden="1" w:unhideWhenUsed="1"/>
-    <w:lsdException w:name="index 4" w:semiHidden="1" w:unhideWhenUsed="1"/>
-    <w:lsdException w:name="index 5" w:semiHidden="1" w:unhideWhenUsed="1"/>
-    <w:lsdException w:name="index 6" w:semiHidden="1" w:unhideWhenUsed="1"/>
-    <w:lsdException w:name="index 7" w:semiHidden="1" w:unhideWhenUsed="1"/>
-    <w:lsdException w:name="index 8" w:semiHidden="1" w:unhideWhenUsed="1"/>
-    <w:lsdException w:name="index 9" w:semiHidden="1" w:unhideWhenUsed="1"/>
-    <w:lsdException w:name="toc 1" w:semiHidden="1" w:uiPriority="39" w:unhideWhenUsed="1"/>
-    <w:lsdException w:name="toc 2" w:semiHidden="1" w:uiPriority="39" w:unhideWhenUsed="1"/>
-    <w:lsdException w:name="toc 3" w:semiHidden="1" w:uiPriority="39" w:unhideWhenUsed="1"/>
-    <w:lsdException w:name="toc 4" w:semiHidden="1" w:uiPriority="39" w:unhideWhenUsed="1"/>
-    <w:lsdException w:name="toc 5" w:semiHidden="1" w:uiPriority="39" w:unhideWhenUsed="1"/>
-    <w:lsdException w:name="toc 6" w:semiHidden="1" w:uiPriority="39" w:unhideWhenUsed="1"/>
-    <w:lsdException w:name="toc 7" w:semiHidden="1" w:uiPriority="39" w:unhideWhenUsed="1"/>
-    <w:lsdException w:name="toc 8" w:semiHidden="1" w:uiPriority="39" w:unhideWhenUsed="1"/>
-    <w:lsdException w:name="toc 9" w:semiHidden="1" w:uiPriority="39" w:unhideWhenUsed="1"/>
-    <w:lsdException w:name="Normal Indent" w:semiHidden="1" w:unhideWhenUsed="1"/>
-    <w:lsdException w:name="footnote text" w:semiHidden="1" w:unhideWhenUsed="1"/>
-    <w:lsdException w:name="annotation text" w:semiHidden="1" w:unhideWhenUsed="1"/>
-    <w:lsdException w:name="header" w:semiHidden="1" w:unhideWhenUsed="1"/>
-    <w:lsdException w:name="footer" w:semiHidden="1" w:unhideWhenUsed="1"/>
-    <w:lsdException w:name="index heading" w:semiHidden="1" w:unhideWhenUsed="1"/>
-    <w:lsdException w:name="caption" w:semiHidden="1" w:uiPriority="35" w:unhideWhenUsed="1" w:qFormat="1"/>
-    <w:lsdException w:name="table of figures" w:semiHidden="1" w:unhideWhenUsed="1"/>
-    <w:lsdException w:name="envelope address" w:semiHidden="1" w:unhideWhenUsed="1"/>
-    <w:lsdException w:name="envelope return" w:semiHidden="1" w:unhideWhenUsed="1"/>
-    <w:lsdException w:name="footnote reference" w:semiHidden="1" w:unhideWhenUsed="1"/>
-    <w:lsdException w:name="annotation reference" w:semiHidden="1" w:unhideWhenUsed="1"/>
-    <w:lsdException w:name="line number" w:semiHidden="1" w:unhideWhenUsed="1"/>
-    <w:lsdException w:name="page number" w:semiHidden="1" w:unhideWhenUsed="1"/>
-    <w:lsdException w:name="endnote reference" w:semiHidden="1" w:unhideWhenUsed="1"/>
-    <w:lsdException w:name="endnote text" w:semiHidden="1" w:unhideWhenUsed="1"/>
-    <w:lsdException w:name="table of authorities" w:semiHidden="1" w:unhideWhenUsed="1"/>
-    <w:lsdException w:name="macro" w:semiHidden="1" w:unhideWhenUsed="1"/>
-    <w:lsdException w:name="toa heading" w:semiHidden="1" w:unhideWhenUsed="1"/>
-    <w:lsdException w:name="List" w:semiHidden="1" w:unhideWhenUsed="1"/>
-    <w:lsdException w:name="List Bullet" w:semiHidden="1" w:unhideWhenUsed="1"/>
-    <w:lsdException w:name="List Number" w:semiHidden="1" w:unhideWhenUsed="1"/>
-    <w:lsdException w:name="List 2" w:semiHidden="1" w:unhideWhenUsed="1"/>
-    <w:lsdException w:name="List 3" w:semiHidden="1" w:unhideWhenUsed="1"/>
-    <w:lsdException w:name="List 4" w:semiHidden="1" w:unhideWhenUsed="1"/>
-    <w:lsdException w:name="List 5" w:semiHidden="1" w:unhideWhenUsed="1"/>
-    <w:lsdException w:name="List Bullet 2" w:semiHidden="1" w:unhideWhenUsed="1"/>
-    <w:lsdException w:name="List Bullet 3" w:semiHidden="1" w:unhideWhenUsed="1"/>
-    <w:lsdException w:name="List Bullet 4" w:semiHidden="1" w:unhideWhenUsed="1"/>
-    <w:lsdException w:name="List Bullet 5" w:semiHidden="1" w:unhideWhenUsed="1"/>
-    <w:lsdException w:name="List Number 2" w:semiHidden="1" w:unhideWhenUsed="1"/>
-    <w:lsdException w:name="List Number 3" w:semiHidden="1" w:unhideWhenUsed="1"/>
-    <w:lsdException w:name="List Number 4" w:semiHidden="1" w:unhideWhenUsed="1"/>
-    <w:lsdException w:name="List Number 5" w:semiHidden="1" w:unhideWhenUsed="1"/>
-    <w:lsdException w:name="Title" w:uiPriority="10" w:qFormat="1"/>
-    <w:lsdException w:name="Closing" w:semiHidden="1" w:unhideWhenUsed="1"/>
-    <w:lsdException w:name="Signature" w:semiHidden="1" w:unhideWhenUsed="1"/>
-    <w:lsdException w:name="Default Paragraph Font" w:semiHidden="1" w:uiPriority="1" w:unhideWhenUsed="1"/>
-    <w:lsdException w:name="Body Text" w:semiHidden="1" w:unhideWhenUsed="1"/>
-    <w:lsdException w:name="Body Text Indent" w:semiHidden="1" w:unhideWhenUsed="1"/>
-    <w:lsdException w:name="List Continue" w:semiHidden="1" w:unhideWhenUsed="1"/>
-    <w:lsdException w:name="List Continue 2" w:semiHidden="1" w:unhideWhenUsed="1"/>
-    <w:lsdException w:name="List Continue 3" w:semiHidden="1" w:unhideWhenUsed="1"/>
-    <w:lsdException w:name="List Continue 4" w:semiHidden="1" w:unhideWhenUsed="1"/>
-    <w:lsdException w:name="List Continue 5" w:semiHidden="1" w:unhideWhenUsed="1"/>
-    <w:lsdException w:name="Message Header" w:semiHidden="1" w:unhideWhenUsed="1"/>
-    <w:lsdException w:name="Subtitle" w:uiPriority="11" w:qFormat="1"/>
-    <w:lsdException w:name="Salutation" w:semiHidden="1" w:unhideWhenUsed="1"/>
-    <w:lsdException w:name="Date" w:semiHidden="1" w:unhideWhenUsed="1"/>
-    <w:lsdException w:name="Body Text First Indent" w:semiHidden="1" w:unhideWhenUsed="1"/>
-    <w:lsdException w:name="Body Text First Indent 2" w:semiHidden="1" w:unhideWhenUsed="1"/>
-    <w:lsdException w:name="Note Heading" w:semiHidden="1" w:unhideWhenUsed="1"/>
-    <w:lsdException w:name="Body Text 2" w:semiHidden="1" w:unhideWhenUsed="1"/>
-    <w:lsdException w:name="Body Text 3" w:semiHidden="1" w:unhideWhenUsed="1"/>
-    <w:lsdException w:name="Body Text Indent 2" w:semiHidden="1" w:unhideWhenUsed="1"/>
-    <w:lsdException w:name="Body Text Indent 3" w:semiHidden="1" w:unhideWhenUsed="1"/>
-    <w:lsdException w:name="Block Text" w:semiHidden="1" w:unhideWhenUsed="1"/>
-    <w:lsdException w:name="Hyperlink" w:semiHidden="1" w:unhideWhenUsed="1"/>
-    <w:lsdException w:name="FollowedHyperlink" w:semiHidden="1" w:unhideWhenUsed="1"/>
-    <w:lsdException w:name="Strong" w:uiPriority="22" w:qFormat="1"/>
-    <w:lsdException w:name="Emphasis" w:uiPriority="20" w:qFormat="1"/>
-    <w:lsdException w:name="Document Map" w:semiHidden="1" w:unhideWhenUsed="1"/>
-    <w:lsdException w:name="Plain Text" w:semiHidden="1" w:unhideWhenUsed="1"/>
-    <w:lsdException w:name="E-mail Signature" w:semiHidden="1" w:unhideWhenUsed="1"/>
-    <w:lsdException w:name="HTML Top of Form" w:semiHidden="1" w:unhideWhenUsed="1"/>
-    <w:lsdException w:name="HTML Bottom of Form" w:semiHidden="1" w:unhideWhenUsed="1"/>
-    <w:lsdException w:name="Normal (Web)" w:semiHidden="1" w:unhideWhenUsed="1"/>
-    <w:lsdException w:name="HTML Acronym" w:semiHidden="1" w:unhideWhenUsed="1"/>
-    <w:lsdException w:name="HTML Address" w:semiHidden="1" w:unhideWhenUsed="1"/>
-    <w:lsdException w:name="HTML Cite" w:semiHidden="1" w:unhideWhenUsed="1"/>
-    <w:lsdException w:name="HTML Code" w:semiHidden="1" w:unhideWhenUsed="1"/>
-    <w:lsdException w:name="HTML Definition" w:semiHidden="1" w:unhideWhenUsed="1"/>
-    <w:lsdException w:name="HTML Keyboard" w:semiHidden="1" w:unhideWhenUsed="1"/>
-    <w:lsdException w:name="HTML Preformatted" w:semiHidden="1" w:unhideWhenUsed="1"/>
-    <w:lsdException w:name="HTML Sample" w:semiHidden="1" w:unhideWhenUsed="1"/>
-    <w:lsdException w:name="HTML Typewriter" w:semiHidden="1" w:unhideWhenUsed="1"/>
-    <w:lsdException w:name="HTML Variable" w:semiHidden="1" w:unhideWhenUsed="1"/>
-    <w:lsdException w:name="Normal Table" w:semiHidden="1" w:unhideWhenUsed="1"/>
-    <w:lsdException w:name="annotation subject" w:semiHidden="1" w:unhideWhenUsed="1"/>
-    <w:lsdException w:name="No List" w:semiHidden="1" w:unhideWhenUsed="1"/>
-    <w:lsdException w:name="Outline List 1" w:semiHidden="1" w:unhideWhenUsed="1"/>
-    <w:lsdException w:name="Outline List 2" w:semiHidden="1" w:unhideWhenUsed="1"/>
-    <w:lsdException w:name="Outline List 3" w:semiHidden="1" w:unhideWhenUsed="1"/>
-    <w:lsdException w:name="Table Simple 1" w:semiHidden="1" w:unhideWhenUsed="1"/>
-    <w:lsdException w:name="Table Simple 2" w:semiHidden="1" w:unhideWhenUsed="1"/>
-    <w:lsdException w:name="Table Simple 3" w:semiHidden="1" w:unhideWhenUsed="1"/>
-    <w:lsdException w:name="Table Classic 1" w:semiHidden="1" w:unhideWhenUsed="1"/>
-    <w:lsdException w:name="Table Classic 2" w:semiHidden="1" w:unhideWhenUsed="1"/>
-    <w:lsdException w:name="Table Classic 3" w:semiHidden="1" w:unhideWhenUsed="1"/>
-    <w:lsdException w:name="Table Classic 4" w:semiHidden="1" w:unhideWhenUsed="1"/>
-    <w:lsdException w:name="Table Colorful 1" w:semiHidden="1" w:unhideWhenUsed="1"/>
-    <w:lsdException w:name="Table Colorful 2" w:semiHidden="1" w:unhideWhenUsed="1"/>
-    <w:lsdException w:name="Table Colorful 3" w:semiHidden="1" w:unhideWhenUsed="1"/>
-    <w:lsdException w:name="Table Columns 1" w:semiHidden="1" w:unhideWhenUsed="1"/>
-    <w:lsdException w:name="Table Columns 2" w:semiHidden="1" w:unhideWhenUsed="1"/>
-    <w:lsdException w:name="Table Columns 3" w:semiHidden="1" w:unhideWhenUsed="1"/>
-    <w:lsdException w:name="Table Columns 4" w:semiHidden="1" w:unhideWhenUsed="1"/>
-    <w:lsdException w:name="Table Columns 5" w:semiHidden="1" w:unhideWhenUsed="1"/>
-    <w:lsdException w:name="Table Grid 1" w:semiHidden="1" w:unhideWhenUsed="1"/>
-    <w:lsdException w:name="Table Grid 2" w:semiHidden="1" w:unhideWhenUsed="1"/>
-    <w:lsdException w:name="Table Grid 3" w:semiHidden="1" w:unhideWhenUsed="1"/>
-    <w:lsdException w:name="Table Grid 4" w:semiHidden="1" w:unhideWhenUsed="1"/>
-    <w:lsdException w:name="Table Grid 5" w:semiHidden="1" w:unhideWhenUsed="1"/>
-    <w:lsdException w:name="Table Grid 6" w:semiHidden="1" w:unhideWhenUsed="1"/>
-    <w:lsdException w:name="Table Grid 7" w:semiHidden="1" w:unhideWhenUsed="1"/>
-    <w:lsdException w:name="Table Grid 8" w:semiHidden="1" w:unhideWhenUsed="1"/>
-    <w:lsdException w:name="Table List 1" w:semiHidden="1" w:unhideWhenUsed="1"/>
-    <w:lsdException w:name="Table List 2" w:semiHidden="1" w:unhideWhenUsed="1"/>
-    <w:lsdException w:name="Table List 3" w:semiHidden="1" w:unhideWhenUsed="1"/>
-    <w:lsdException w:name="Table List 4" w:semiHidden="1" w:unhideWhenUsed="1"/>
-    <w:lsdException w:name="Table List 5" w:semiHidden="1" w:unhideWhenUsed="1"/>
-    <w:lsdException w:name="Table List 6" w:semiHidden="1" w:unhideWhenUsed="1"/>
-    <w:lsdException w:name="Table List 7" w:semiHidden="1" w:unhideWhenUsed="1"/>
-    <w:lsdException w:name="Table List 8" w:semiHidden="1" w:unhideWhenUsed="1"/>
-    <w:lsdException w:name="Table 3D effects 1" w:semiHidden="1" w:unhideWhenUsed="1"/>
-    <w:lsdException w:name="Table 3D effects 2" w:semiHidden="1" w:unhideWhenUsed="1"/>
-    <w:lsdException w:name="Table 3D effects 3" w:semiHidden="1" w:unhideWhenUsed="1"/>
-    <w:lsdException w:name="Table Contemporary" w:semiHidden="1" w:unhideWhenUsed="1"/>
-    <w:lsdException w:name="Table Elegant" w:semiHidden="1" w:unhideWhenUsed="1"/>
-    <w:lsdException w:name="Table Professional" w:semiHidden="1" w:unhideWhenUsed="1"/>
-    <w:lsdException w:name="Table Subtle 1" w:semiHidden="1" w:unhideWhenUsed="1"/>
-    <w:lsdException w:name="Table Subtle 2" w:semiHidden="1" w:unhideWhenUsed="1"/>
-    <w:lsdException w:name="Table Web 1" w:semiHidden="1" w:unhideWhenUsed="1"/>
-    <w:lsdException w:name="Table Web 2" w:semiHidden="1" w:unhideWhenUsed="1"/>
-    <w:lsdException w:name="Table Web 3" w:semiHidden="1" w:unhideWhenUsed="1"/>
-    <w:lsdException w:name="Balloon Text" w:semiHidden="1" w:unhideWhenUsed="1"/>
-    <w:lsdException w:name="Table Grid" w:uiPriority="39"/>
-    <w:lsdException w:name="Table Theme" w:semiHidden="1" w:unhideWhenUsed="1"/>
-    <w:lsdException w:name="Placeholder Text" w:semiHidden="1"/>
-    <w:lsdException w:name="No Spacing" w:uiPriority="1" w:qFormat="1"/>
-    <w:lsdException w:name="Light Shading" w:uiPriority="60"/>
-    <w:lsdException w:name="Light List" w:uiPriority="61"/>
-    <w:lsdException w:name="Light Grid" w:uiPriority="62"/>
-    <w:lsdException w:name="Medium Shading 1" w:uiPriority="63"/>
-    <w:lsdException w:name="Medium Shading 2" w:uiPriority="64"/>
-    <w:lsdException w:name="Medium List 1" w:uiPriority="65"/>
-    <w:lsdException w:name="Medium List 2" w:uiPriority="66"/>
-    <w:lsdException w:name="Medium Grid 1" w:uiPriority="67"/>
-    <w:lsdException w:name="Medium Grid 2" w:uiPriority="68"/>
-    <w:lsdException w:name="Medium Grid 3" w:uiPriority="69"/>
-    <w:lsdException w:name="Dark List" w:uiPriority="70"/>
-    <w:lsdException w:name="Colorful Shading" w:uiPriority="71"/>
-    <w:lsdException w:name="Colorful List" w:uiPriority="72"/>
-    <w:lsdException w:name="Colorful Grid" w:uiPriority="73"/>
-    <w:lsdException w:name="Light Shading Accent 1" w:uiPriority="60"/>
-    <w:lsdException w:name="Light List Accent 1" w:uiPriority="61"/>
-    <w:lsdException w:name="Light Grid Accent 1" w:uiPriority="62"/>
-    <w:lsdException w:name="Medium Shading 1 Accent 1" w:uiPriority="63"/>
-    <w:lsdException w:name="Medium Shading 2 Accent 1" w:uiPriority="64"/>
-    <w:lsdException w:name="Medium List 1 Accent 1" w:uiPriority="65"/>
-    <w:lsdException w:name="Revision" w:semiHidden="1"/>
-    <w:lsdException w:name="List Paragraph" w:uiPriority="34" w:qFormat="1"/>
-    <w:lsdException w:name="Quote" w:uiPriority="29" w:qFormat="1"/>
-    <w:lsdException w:name="Intense Quote" w:uiPriority="30" w:qFormat="1"/>
-    <w:lsdException w:name="Medium List 2 Accent 1" w:uiPriority="66"/>
-    <w:lsdException w:name="Medium Grid 1 Accent 1" w:uiPriority="67"/>
-    <w:lsdException w:name="Medium Grid 2 Accent 1" w:uiPriority="68"/>
-    <w:lsdException w:name="Medium Grid 3 Accent 1" w:uiPriority="69"/>
-    <w:lsdException w:name="Dark List Accent 1" w:uiPriority="70"/>
-    <w:lsdException w:name="Colorful Shading Accent 1" w:uiPriority="71"/>
-    <w:lsdException w:name="Colorful List Accent 1" w:uiPriority="72"/>
-    <w:lsdException w:name="Colorful Grid Accent 1" w:uiPriority="73"/>
-    <w:lsdException w:name="Light Shading Accent 2" w:uiPriority="60"/>
-    <w:lsdException w:name="Light List Accent 2" w:uiPriority="61"/>
-    <w:lsdException w:name="Light Grid Accent 2" w:uiPriority="62"/>
-    <w:lsdException w:name="Medium Shading 1 Accent 2" w:uiPriority="63"/>
-    <w:lsdException w:name="Medium Shading 2 Accent 2" w:uiPriority="64"/>
-    <w:lsdException w:name="Medium List 1 Accent 2" w:uiPriority="65"/>
-    <w:lsdException w:name="Medium List 2 Accent 2" w:uiPriority="66"/>
-    <w:lsdException w:name="Medium Grid 1 Accent 2" w:uiPriority="67"/>
-    <w:lsdException w:name="Medium Grid 2 Accent 2" w:uiPriority="68"/>
-    <w:lsdException w:name="Medium Grid 3 Accent 2" w:uiPriority="69"/>
-    <w:lsdException w:name="Dark List Accent 2" w:uiPriority="70"/>
-    <w:lsdException w:name="Colorful Shading Accent 2" w:uiPriority="71"/>
-    <w:lsdException w:name="Colorful List Accent 2" w:uiPriority="72"/>
-    <w:lsdException w:name="Colorful Grid Accent 2" w:uiPriority="73"/>
-    <w:lsdException w:name="Light Shading Accent 3" w:uiPriority="60"/>
-    <w:lsdException w:name="Light List Accent 3" w:uiPriority="61"/>
-    <w:lsdException w:name="Light Grid Accent 3" w:uiPriority="62"/>
-    <w:lsdException w:name="Medium Shading 1 Accent 3" w:uiPriority="63"/>
-    <w:lsdException w:name="Medium Shading 2 Accent 3" w:uiPriority="64"/>
-    <w:lsdException w:name="Medium List 1 Accent 3" w:uiPriority="65"/>
-    <w:lsdException w:name="Medium List 2 Accent 3" w:uiPriority="66"/>
-    <w:lsdException w:name="Medium Grid 1 Accent 3" w:uiPriority="67"/>
-    <w:lsdException w:name="Medium Grid 2 Accent 3" w:uiPriority="68"/>
-    <w:lsdException w:name="Medium Grid 3 Accent 3" w:uiPriority="69"/>
-    <w:lsdException w:name="Dark List Accent 3" w:uiPriority="70"/>
-    <w:lsdException w:name="Colorful Shading Accent 3" w:uiPriority="71"/>
-    <w:lsdException w:name="Colorful List Accent 3" w:uiPriority="72"/>
-    <w:lsdException w:name="Colorful Grid Accent 3" w:uiPriority="73"/>
-    <w:lsdException w:name="Light Shading Accent 4" w:uiPriority="60"/>
-    <w:lsdException w:name="Light List Accent 4" w:uiPriority="61"/>
-    <w:lsdException w:name="Light Grid Accent 4" w:uiPriority="62"/>
-    <w:lsdException w:name="Medium Shading 1 Accent 4" w:uiPriority="63"/>
-    <w:lsdException w:name="Medium Shading 2 Accent 4" w:uiPriority="64"/>
-    <w:lsdException w:name="Medium List 1 Accent 4" w:uiPriority="65"/>
-    <w:lsdException w:name="Medium List 2 Accent 4" w:uiPriority="66"/>
-    <w:lsdException w:name="Medium Grid 1 Accent 4" w:uiPriority="67"/>
-    <w:lsdException w:name="Medium Grid 2 Accent 4" w:uiPriority="68"/>
-    <w:lsdException w:name="Medium Grid 3 Accent 4" w:uiPriority="69"/>
-    <w:lsdException w:name="Dark List Accent 4" w:uiPriority="70"/>
-    <w:lsdException w:name="Colorful Shading Accent 4" w:uiPriority="71"/>
-    <w:lsdException w:name="Colorful List Accent 4" w:uiPriority="72"/>
-    <w:lsdException w:name="Colorful Grid Accent 4" w:uiPriority="73"/>
-    <w:lsdException w:name="Light Shading Accent 5" w:uiPriority="60"/>
-    <w:lsdException w:name="Light List Accent 5" w:uiPriority="61"/>
-    <w:lsdException w:name="Light Grid Accent 5" w:uiPriority="62"/>
-    <w:lsdException w:name="Medium Shading 1 Accent 5" w:uiPriority="63"/>
-    <w:lsdException w:name="Medium Shading 2 Accent 5" w:uiPriority="64"/>
-    <w:lsdException w:name="Medium List 1 Accent 5" w:uiPriority="65"/>
-    <w:lsdException w:name="Medium List 2 Accent 5" w:uiPriority="66"/>
-    <w:lsdException w:name="Medium Grid 1 Accent 5" w:uiPriority="67"/>
-    <w:lsdException w:name="Medium Grid 2 Accent 5" w:uiPriority="68"/>
-    <w:lsdException w:name="Medium Grid 3 Accent 5" w:uiPriority="69"/>
-    <w:lsdException w:name="Dark List Accent 5" w:uiPriority="70"/>
-    <w:lsdException w:name="Colorful Shading Accent 5" w:uiPriority="71"/>
-    <w:lsdException w:name="Colorful List Accent 5" w:uiPriority="72"/>
-    <w:lsdException w:name="Colorful Grid Accent 5" w:uiPriority="73"/>
-    <w:lsdException w:name="Light Shading Accent 6" w:uiPriority="60"/>
-    <w:lsdException w:name="Light List Accent 6" w:uiPriority="61"/>
-    <w:lsdException w:name="Light Grid Accent 6" w:uiPriority="62"/>
-    <w:lsdException w:name="Medium Shading 1 Accent 6" w:uiPriority="63"/>
-    <w:lsdException w:name="Medium Shading 2 Accent 6" w:uiPriority="64"/>
-    <w:lsdException w:name="Medium List 1 Accent 6" w:uiPriority="65"/>
-    <w:lsdException w:name="Medium List 2 Accent 6" w:uiPriority="66"/>
-    <w:lsdException w:name="Medium Grid 1 Accent 6" w:uiPriority="67"/>
-    <w:lsdException w:name="Medium Grid 2 Accent 6" w:uiPriority="68"/>
-    <w:lsdException w:name="Medium Grid 3 Accent 6" w:uiPriority="69"/>
-    <w:lsdException w:name="Dark List Accent 6" w:uiPriority="70"/>
-    <w:lsdException w:name="Colorful Shading Accent 6" w:uiPriority="71"/>
-    <w:lsdException w:name="Colorful List Accent 6" w:uiPriority="72"/>
-    <w:lsdException w:name="Colorful Grid Accent 6" w:uiPriority="73"/>
-    <w:lsdException w:name="Subtle Emphasis" w:uiPriority="19" w:qFormat="1"/>
-    <w:lsdException w:name="Intense Emphasis" w:uiPriority="21" w:qFormat="1"/>
-    <w:lsdException w:name="Subtle Reference" w:uiPriority="31" w:qFormat="1"/>
-    <w:lsdException w:name="Intense Reference" w:uiPriority="32" w:qFormat="1"/>
-    <w:lsdException w:name="Book Title" w:uiPriority="33" w:qFormat="1"/>
-    <w:lsdException w:name="Bibliography" w:semiHidden="1" w:uiPriority="37" w:unhideWhenUsed="1"/>
-    <w:lsdException w:name="TOC Heading" w:semiHidden="1" w:uiPriority="39" w:unhideWhenUsed="1" w:qFormat="1"/>
-    <w:lsdException w:name="Plain Table 1" w:uiPriority="41"/>
-    <w:lsdException w:name="Plain Table 2" w:uiPriority="42"/>
-    <w:lsdException w:name="Plain Table 3" w:uiPriority="43"/>
-    <w:lsdException w:name="Plain Table 4" w:uiPriority="44"/>
-    <w:lsdException w:name="Plain Table 5" w:uiPriority="45"/>
-    <w:lsdException w:name="Grid Table Light" w:uiPriority="40"/>
-    <w:lsdException w:name="Grid Table 1 Light" w:uiPriority="46"/>
-    <w:lsdException w:name="Grid Table 2" w:uiPriority="47"/>
-    <w:lsdException w:name="Grid Table 3" w:uiPriority="48"/>
-    <w:lsdException w:name="Grid Table 4" w:uiPriority="49"/>
-    <w:lsdException w:name="Grid Table 5 Dark" w:uiPriority="50"/>
-    <w:lsdException w:name="Grid Table 6 Colorful" w:uiPriority="51"/>
-    <w:lsdException w:name="Grid Table 7 Colorful" w:uiPriority="52"/>
-    <w:lsdException w:name="Grid Table 1 Light Accent 1" w:uiPriority="46"/>
-    <w:lsdException w:name="Grid Table 2 Accent 1" w:uiPriority="47"/>
-    <w:lsdException w:name="Grid Table 3 Accent 1" w:uiPriority="48"/>
-    <w:lsdException w:name="Grid Table 4 Accent 1" w:uiPriority="49"/>
-    <w:lsdException w:name="Grid Table 5 Dark Accent 1" w:uiPriority="50"/>
-    <w:lsdException w:name="Grid Table 6 Colorful Accent 1" w:uiPriority="51"/>
-    <w:lsdException w:name="Grid Table 7 Colorful Accent 1" w:uiPriority="52"/>
-    <w:lsdException w:name="Grid Table 1 Light Accent 2" w:uiPriority="46"/>
-    <w:lsdException w:name="Grid Table 2 Accent 2" w:uiPriority="47"/>
-    <w:lsdException w:name="Grid Table 3 Accent 2" w:uiPriority="48"/>
-    <w:lsdException w:name="Grid Table 4 Accent 2" w:uiPriority="49"/>
-    <w:lsdException w:name="Grid Table 5 Dark Accent 2" w:uiPriority="50"/>
-    <w:lsdException w:name="Grid Table 6 Colorful Accent 2" w:uiPriority="51"/>
-    <w:lsdException w:name="Grid Table 7 Colorful Accent 2" w:uiPriority="52"/>
-    <w:lsdException w:name="Grid Table 1 Light Accent 3" w:uiPriority="46"/>
-    <w:lsdException w:name="Grid Table 2 Accent 3" w:uiPriority="47"/>
-    <w:lsdException w:name="Grid Table 3 Accent 3" w:uiPriority="48"/>
-    <w:lsdException w:name="Grid Table 4 Accent 3" w:uiPriority="49"/>
-    <w:lsdException w:name="Grid Table 5 Dark Accent 3" w:uiPriority="50"/>
-    <w:lsdException w:name="Grid Table 6 Colorful Accent 3" w:uiPriority="51"/>
-    <w:lsdException w:name="Grid Table 7 Colorful Accent 3" w:uiPriority="52"/>
-    <w:lsdException w:name="Grid Table 1 Light Accent 4" w:uiPriority="46"/>
-    <w:lsdException w:name="Grid Table 2 Accent 4" w:uiPriority="47"/>
-    <w:lsdException w:name="Grid Table 3 Accent 4" w:uiPriority="48"/>
-    <w:lsdException w:name="Grid Table 4 Accent 4" w:uiPriority="49"/>
-    <w:lsdException w:name="Grid Table 5 Dark Accent 4" w:uiPriority="50"/>
-    <w:lsdException w:name="Grid Table 6 Colorful Accent 4" w:uiPriority="51"/>
-    <w:lsdException w:name="Grid Table 7 Colorful Accent 4" w:uiPriority="52"/>
-    <w:lsdException w:name="Grid Table 1 Light Accent 5" w:uiPriority="46"/>
-    <w:lsdException w:name="Grid Table 2 Accent 5" w:uiPriority="47"/>
-    <w:lsdException w:name="Grid Table 3 Accent 5" w:uiPriority="48"/>
-    <w:lsdException w:name="Grid Table 4 Accent 5" w:uiPriority="49"/>
-    <w:lsdException w:name="Grid Table 5 Dark Accent 5" w:uiPriority="50"/>
-    <w:lsdException w:name="Grid Table 6 Colorful Accent 5" w:uiPriority="51"/>
-    <w:lsdException w:name="Grid Table 7 Colorful Accent 5" w:uiPriority="52"/>
-    <w:lsdException w:name="Grid Table 1 Light Accent 6" w:uiPriority="46"/>
-    <w:lsdException w:name="Grid Table 2 Accent 6" w:uiPriority="47"/>
-    <w:lsdException w:name="Grid Table 3 Accent 6" w:uiPriority="48"/>
-    <w:lsdException w:name="Grid Table 4 Accent 6" w:uiPriority="49"/>
-    <w:lsdException w:name="Grid Table 5 Dark Accent 6" w:uiPriority="50"/>
-    <w:lsdException w:name="Grid Table 6 Colorful Accent 6" w:uiPriority="51"/>
-    <w:lsdException w:name="Grid Table 7 Colorful Accent 6" w:uiPriority="52"/>
-    <w:lsdException w:name="List Table 1 Light" w:uiPriority="46"/>
-    <w:lsdException w:name="List Table 2" w:uiPriority="47"/>
-    <w:lsdException w:name="List Table 3" w:uiPriority="48"/>
-    <w:lsdException w:name="List Table 4" w:uiPriority="49"/>
-    <w:lsdException w:name="List Table 5 Dark" w:uiPriority="50"/>
-    <w:lsdException w:name="List Table 6 Colorful" w:uiPriority="51"/>
-    <w:lsdException w:name="List Table 7 Colorful" w:uiPriority="52"/>
-    <w:lsdException w:name="List Table 1 Light Accent 1" w:uiPriority="46"/>
-    <w:lsdException w:name="List Table 2 Accent 1" w:uiPriority="47"/>
-    <w:lsdException w:name="List Table 3 Accent 1" w:uiPriority="48"/>
-    <w:lsdException w:name="List Table 4 Accent 1" w:uiPriority="49"/>
-    <w:lsdException w:name="List Table 5 Dark Accent 1" w:uiPriority="50"/>
-    <w:lsdException w:name="List Table 6 Colorful Accent 1" w:uiPriority="51"/>
-    <w:lsdException w:name="List Table 7 Colorful Accent 1" w:uiPriority="52"/>
-    <w:lsdException w:name="List Table 1 Light Accent 2" w:uiPriority="46"/>
-    <w:lsdException w:name="List Table 2 Accent 2" w:uiPriority="47"/>
-    <w:lsdException w:name="List Table 3 Accent 2" w:uiPriority="48"/>
-    <w:lsdException w:name="List Table 4 Accent 2" w:uiPriority="49"/>
-    <w:lsdException w:name="List Table 5 Dark Accent 2" w:uiPriority="50"/>
-    <w:lsdException w:name="List Table 6 Colorful Accent 2" w:uiPriority="51"/>
-    <w:lsdException w:name="List Table 7 Colorful Accent 2" w:uiPriority="52"/>
-    <w:lsdException w:name="List Table 1 Light Accent 3" w:uiPriority="46"/>
-    <w:lsdException w:name="List Table 2 Accent 3" w:uiPriority="47"/>
-    <w:lsdException w:name="List Table 3 Accent 3" w:uiPriority="48"/>
-    <w:lsdException w:name="List Table 4 Accent 3" w:uiPriority="49"/>
-    <w:lsdException w:name="List Table 5 Dark Accent 3" w:uiPriority="50"/>
-    <w:lsdException w:name="List Table 6 Colorful Accent 3" w:uiPriority="51"/>
-    <w:lsdException w:name="List Table 7 Colorful Accent 3" w:uiPriority="52"/>
-    <w:lsdException w:name="List Table 1 Light Accent 4" w:uiPriority="46"/>
-    <w:lsdException w:name="List Table 2 Accent 4" w:uiPriority="47"/>
-    <w:lsdException w:name="List Table 3 Accent 4" w:uiPriority="48"/>
-    <w:lsdException w:name="List Table 4 Accent 4" w:uiPriority="49"/>
-    <w:lsdException w:name="List Table 5 Dark Accent 4" w:uiPriority="50"/>
-    <w:lsdException w:name="List Table 6 Colorful Accent 4" w:uiPriority="51"/>
-    <w:lsdException w:name="List Table 7 Colorful Accent 4" w:uiPriority="52"/>
-    <w:lsdException w:name="List Table 1 Light Accent 5" w:uiPriority="46"/>
-    <w:lsdException w:name="List Table 2 Accent 5" w:uiPriority="47"/>
-    <w:lsdException w:name="List Table 3 Accent 5" w:uiPriority="48"/>
-    <w:lsdException w:name="List Table 4 Accent 5" w:uiPriority="49"/>
-    <w:lsdException w:name="List Table 5 Dark Accent 5" w:uiPriority="50"/>
-    <w:lsdException w:name="List Table 6 Colorful Accent 5" w:uiPriority="51"/>
-    <w:lsdException w:name="List Table 7 Colorful Accent 5" w:uiPriority="52"/>
-    <w:lsdException w:name="List Table 1 Light Accent 6" w:uiPriority="46"/>
-    <w:lsdException w:name="List Table 2 Accent 6" w:uiPriority="47"/>
-    <w:lsdException w:name="List Table 3 Accent 6" w:uiPriority="48"/>
-    <w:lsdException w:name="List Table 4 Accent 6" w:uiPriority="49"/>
-    <w:lsdException w:name="List Table 5 Dark Accent 6" w:uiPriority="50"/>
-    <w:lsdException w:name="List Table 6 Colorful Accent 6" w:uiPriority="51"/>
-    <w:lsdException w:name="List Table 7 Colorful Accent 6" w:uiPriority="52"/>
-    <w:lsdException w:name="Mention" w:semiHidden="1" w:unhideWhenUsed="1"/>
-  </w:latentStyles>
-  <w:style w:type="paragraph" w:default="1" w:styleId="Normal">
-    <w:name w:val="Normal"/>
-    <w:qFormat/>
-  </w:style>
-  <w:style w:type="character" w:default="1" w:styleId="DefaultParagraphFont">
-    <w:name w:val="Default Paragraph Font"/>
-    <w:uiPriority w:val="1"/>
-    <w:semiHidden/>
-    <w:unhideWhenUsed/>
-  </w:style>
-  <w:style w:type="table" w:default="1" w:styleId="TableNormal">
-    <w:name w:val="Normal Table"/>
-    <w:uiPriority w:val="99"/>
-    <w:semiHidden/>
-    <w:unhideWhenUsed/>
-    <w:tblPr>
-      <w:tblInd w:w="0" w:type="dxa"/>
-      <w:tblCellMar>
-        <w:top w:w="0" w:type="dxa"/>
-        <w:left w:w="108" w:type="dxa"/>
-        <w:bottom w:w="0" w:type="dxa"/>
-        <w:right w:w="108" w:type="dxa"/>
-      </w:tblCellMar>
-    </w:tblPr>
-  </w:style>
-  <w:style w:type="numbering" w:default="1" w:styleId="NoList">
-    <w:name w:val="No List"/>
-    <w:uiPriority w:val="99"/>
-    <w:semiHidden/>
-    <w:unhideWhenUsed/>
-  </w:style>
-  <w:style w:type="paragraph" w:customStyle="1" w:styleId="6154D5A6F9FD49F197EA08810FBE586F">
-    <w:name w:val="6154D5A6F9FD49F197EA08810FBE586F"/>
-  </w:style>
-  <w:style w:type="paragraph" w:customStyle="1" w:styleId="FD0080D39DED4DA083DC0934A647BC98">
-    <w:name w:val="FD0080D39DED4DA083DC0934A647BC98"/>
-  </w:style>
-  <w:style w:type="paragraph" w:customStyle="1" w:styleId="7D78CE47B81C4262AE15A73F68C9F4D9">
-    <w:name w:val="7D78CE47B81C4262AE15A73F68C9F4D9"/>
-  </w:style>
-  <w:style w:type="paragraph" w:customStyle="1" w:styleId="C1C0D7FF547F4C7E816689853925DFED">
-    <w:name w:val="C1C0D7FF547F4C7E816689853925DFED"/>
-    <w:rsid w:val="00AC266B"/>
-  </w:style>
-  <w:style w:type="paragraph" w:customStyle="1" w:styleId="4DEFBD2B0D6046B6AD3BD27B083EB7C1">
-    <w:name w:val="4DEFBD2B0D6046B6AD3BD27B083EB7C1"/>
-    <w:rsid w:val="00AC266B"/>
-  </w:style>
-</w:styles>
-</file>
-
-<file path=word/glossary/webSettings.xml><?xml version="1.0" encoding="utf-8"?>
-<w:webSettings xmlns:mc="http://schemas.openxmlformats.org/markup-compatibility/2006" xmlns:r="http://schemas.openxmlformats.org/officeDocument/2006/relationships" xmlns:w="http://schemas.openxmlformats.org/wordprocessingml/2006/main" xmlns:w14="http://schemas.microsoft.com/office/word/2010/wordml" xmlns:w15="http://schemas.microsoft.com/office/word/2012/wordml" xmlns:w16se="http://schemas.microsoft.com/office/word/2015/wordml/symex" mc:Ignorable="w14 w15 w16se">
-  <w:optimizeForBrowser/>
-  <w:allowPNG/>
-</w:webSettings>
-</file>
-
 <file path=word/theme/theme1.xml><?xml version="1.0" encoding="utf-8"?>
 <a:theme xmlns:a="http://schemas.openxmlformats.org/drawingml/2006/main" name="Office Theme">
   <a:themeElements>
@@ -4496,6 +4041,141 @@
 </file>
 
 <file path=customXml/item1.xml><?xml version="1.0" encoding="utf-8"?>
+<p:properties xmlns:p="http://schemas.microsoft.com/office/2006/metadata/properties" xmlns:xsi="http://www.w3.org/2001/XMLSchema-instance" xmlns:pc="http://schemas.microsoft.com/office/infopath/2007/PartnerControls">
+  <documentManagement>
+    <APDescription xmlns="4873beb7-5857-4685-be1f-d57550cc96cc" xsi:nil="true"/>
+    <AssetExpire xmlns="4873beb7-5857-4685-be1f-d57550cc96cc">2029-01-01T08:00:00+00:00</AssetExpire>
+    <CampaignTagsTaxHTField0 xmlns="4873beb7-5857-4685-be1f-d57550cc96cc">
+      <Terms xmlns="http://schemas.microsoft.com/office/infopath/2007/PartnerControls"/>
+    </CampaignTagsTaxHTField0>
+    <IntlLangReviewDate xmlns="4873beb7-5857-4685-be1f-d57550cc96cc" xsi:nil="true"/>
+    <TPFriendlyName xmlns="4873beb7-5857-4685-be1f-d57550cc96cc" xsi:nil="true"/>
+    <IntlLangReview xmlns="4873beb7-5857-4685-be1f-d57550cc96cc">false</IntlLangReview>
+    <LocLastLocAttemptVersionLookup xmlns="4873beb7-5857-4685-be1f-d57550cc96cc">856581</LocLastLocAttemptVersionLookup>
+    <PolicheckWords xmlns="4873beb7-5857-4685-be1f-d57550cc96cc" xsi:nil="true"/>
+    <SubmitterId xmlns="4873beb7-5857-4685-be1f-d57550cc96cc" xsi:nil="true"/>
+    <AcquiredFrom xmlns="4873beb7-5857-4685-be1f-d57550cc96cc">Internal MS</AcquiredFrom>
+    <EditorialStatus xmlns="4873beb7-5857-4685-be1f-d57550cc96cc">Complete</EditorialStatus>
+    <Markets xmlns="4873beb7-5857-4685-be1f-d57550cc96cc"/>
+    <OriginAsset xmlns="4873beb7-5857-4685-be1f-d57550cc96cc" xsi:nil="true"/>
+    <AssetStart xmlns="4873beb7-5857-4685-be1f-d57550cc96cc">2012-09-19T07:42:00+00:00</AssetStart>
+    <FriendlyTitle xmlns="4873beb7-5857-4685-be1f-d57550cc96cc" xsi:nil="true"/>
+    <MarketSpecific xmlns="4873beb7-5857-4685-be1f-d57550cc96cc">false</MarketSpecific>
+    <TPNamespace xmlns="4873beb7-5857-4685-be1f-d57550cc96cc" xsi:nil="true"/>
+    <PublishStatusLookup xmlns="4873beb7-5857-4685-be1f-d57550cc96cc">
+      <Value>1622610</Value>
+    </PublishStatusLookup>
+    <APAuthor xmlns="4873beb7-5857-4685-be1f-d57550cc96cc">
+      <UserInfo>
+        <DisplayName>REDMOND\v-aptall</DisplayName>
+        <AccountId>2566</AccountId>
+        <AccountType/>
+      </UserInfo>
+    </APAuthor>
+    <TPCommandLine xmlns="4873beb7-5857-4685-be1f-d57550cc96cc" xsi:nil="true"/>
+    <IntlLangReviewer xmlns="4873beb7-5857-4685-be1f-d57550cc96cc" xsi:nil="true"/>
+    <OpenTemplate xmlns="4873beb7-5857-4685-be1f-d57550cc96cc">true</OpenTemplate>
+    <CSXSubmissionDate xmlns="4873beb7-5857-4685-be1f-d57550cc96cc" xsi:nil="true"/>
+    <TaxCatchAll xmlns="4873beb7-5857-4685-be1f-d57550cc96cc"/>
+    <Manager xmlns="4873beb7-5857-4685-be1f-d57550cc96cc" xsi:nil="true"/>
+    <NumericId xmlns="4873beb7-5857-4685-be1f-d57550cc96cc" xsi:nil="true"/>
+    <ParentAssetId xmlns="4873beb7-5857-4685-be1f-d57550cc96cc" xsi:nil="true"/>
+    <OriginalSourceMarket xmlns="4873beb7-5857-4685-be1f-d57550cc96cc" xsi:nil="true"/>
+    <ApprovalStatus xmlns="4873beb7-5857-4685-be1f-d57550cc96cc">InProgress</ApprovalStatus>
+    <TPComponent xmlns="4873beb7-5857-4685-be1f-d57550cc96cc" xsi:nil="true"/>
+    <EditorialTags xmlns="4873beb7-5857-4685-be1f-d57550cc96cc" xsi:nil="true"/>
+    <TPExecutable xmlns="4873beb7-5857-4685-be1f-d57550cc96cc" xsi:nil="true"/>
+    <TPLaunchHelpLink xmlns="4873beb7-5857-4685-be1f-d57550cc96cc" xsi:nil="true"/>
+    <LocComments xmlns="4873beb7-5857-4685-be1f-d57550cc96cc" xsi:nil="true"/>
+    <LocRecommendedHandoff xmlns="4873beb7-5857-4685-be1f-d57550cc96cc" xsi:nil="true"/>
+    <SourceTitle xmlns="4873beb7-5857-4685-be1f-d57550cc96cc" xsi:nil="true"/>
+    <CSXUpdate xmlns="4873beb7-5857-4685-be1f-d57550cc96cc">false</CSXUpdate>
+    <IntlLocPriority xmlns="4873beb7-5857-4685-be1f-d57550cc96cc" xsi:nil="true"/>
+    <UAProjectedTotalWords xmlns="4873beb7-5857-4685-be1f-d57550cc96cc" xsi:nil="true"/>
+    <AssetType xmlns="4873beb7-5857-4685-be1f-d57550cc96cc">TP</AssetType>
+    <MachineTranslated xmlns="4873beb7-5857-4685-be1f-d57550cc96cc">false</MachineTranslated>
+    <OutputCachingOn xmlns="4873beb7-5857-4685-be1f-d57550cc96cc">false</OutputCachingOn>
+    <TemplateStatus xmlns="4873beb7-5857-4685-be1f-d57550cc96cc">Complete</TemplateStatus>
+    <IsSearchable xmlns="4873beb7-5857-4685-be1f-d57550cc96cc">true</IsSearchable>
+    <ContentItem xmlns="4873beb7-5857-4685-be1f-d57550cc96cc" xsi:nil="true"/>
+    <HandoffToMSDN xmlns="4873beb7-5857-4685-be1f-d57550cc96cc" xsi:nil="true"/>
+    <ShowIn xmlns="4873beb7-5857-4685-be1f-d57550cc96cc">Show everywhere</ShowIn>
+    <ThumbnailAssetId xmlns="4873beb7-5857-4685-be1f-d57550cc96cc" xsi:nil="true"/>
+    <UALocComments xmlns="4873beb7-5857-4685-be1f-d57550cc96cc" xsi:nil="true"/>
+    <UALocRecommendation xmlns="4873beb7-5857-4685-be1f-d57550cc96cc">Localize</UALocRecommendation>
+    <LastModifiedDateTime xmlns="4873beb7-5857-4685-be1f-d57550cc96cc" xsi:nil="true"/>
+    <LegacyData xmlns="4873beb7-5857-4685-be1f-d57550cc96cc" xsi:nil="true"/>
+    <LocManualTestRequired xmlns="4873beb7-5857-4685-be1f-d57550cc96cc">false</LocManualTestRequired>
+    <LocMarketGroupTiers2 xmlns="4873beb7-5857-4685-be1f-d57550cc96cc" xsi:nil="true"/>
+    <ClipArtFilename xmlns="4873beb7-5857-4685-be1f-d57550cc96cc" xsi:nil="true"/>
+    <TPApplication xmlns="4873beb7-5857-4685-be1f-d57550cc96cc" xsi:nil="true"/>
+    <CSXHash xmlns="4873beb7-5857-4685-be1f-d57550cc96cc" xsi:nil="true"/>
+    <DirectSourceMarket xmlns="4873beb7-5857-4685-be1f-d57550cc96cc" xsi:nil="true"/>
+    <PrimaryImageGen xmlns="4873beb7-5857-4685-be1f-d57550cc96cc">true</PrimaryImageGen>
+    <PlannedPubDate xmlns="4873beb7-5857-4685-be1f-d57550cc96cc" xsi:nil="true"/>
+    <CSXSubmissionMarket xmlns="4873beb7-5857-4685-be1f-d57550cc96cc" xsi:nil="true"/>
+    <Downloads xmlns="4873beb7-5857-4685-be1f-d57550cc96cc">0</Downloads>
+    <ArtSampleDocs xmlns="4873beb7-5857-4685-be1f-d57550cc96cc" xsi:nil="true"/>
+    <TrustLevel xmlns="4873beb7-5857-4685-be1f-d57550cc96cc">1 Microsoft Managed Content</TrustLevel>
+    <BlockPublish xmlns="4873beb7-5857-4685-be1f-d57550cc96cc">false</BlockPublish>
+    <TPLaunchHelpLinkType xmlns="4873beb7-5857-4685-be1f-d57550cc96cc">Template</TPLaunchHelpLinkType>
+    <LocalizationTagsTaxHTField0 xmlns="4873beb7-5857-4685-be1f-d57550cc96cc">
+      <Terms xmlns="http://schemas.microsoft.com/office/infopath/2007/PartnerControls"/>
+    </LocalizationTagsTaxHTField0>
+    <BusinessGroup xmlns="4873beb7-5857-4685-be1f-d57550cc96cc" xsi:nil="true"/>
+    <Providers xmlns="4873beb7-5857-4685-be1f-d57550cc96cc" xsi:nil="true"/>
+    <TemplateTemplateType xmlns="4873beb7-5857-4685-be1f-d57550cc96cc">Word Document Template</TemplateTemplateType>
+    <TimesCloned xmlns="4873beb7-5857-4685-be1f-d57550cc96cc" xsi:nil="true"/>
+    <TPAppVersion xmlns="4873beb7-5857-4685-be1f-d57550cc96cc" xsi:nil="true"/>
+    <VoteCount xmlns="4873beb7-5857-4685-be1f-d57550cc96cc" xsi:nil="true"/>
+    <AverageRating xmlns="4873beb7-5857-4685-be1f-d57550cc96cc" xsi:nil="true"/>
+    <FeatureTagsTaxHTField0 xmlns="4873beb7-5857-4685-be1f-d57550cc96cc">
+      <Terms xmlns="http://schemas.microsoft.com/office/infopath/2007/PartnerControls"/>
+    </FeatureTagsTaxHTField0>
+    <Provider xmlns="4873beb7-5857-4685-be1f-d57550cc96cc" xsi:nil="true"/>
+    <UACurrentWords xmlns="4873beb7-5857-4685-be1f-d57550cc96cc" xsi:nil="true"/>
+    <AssetId xmlns="4873beb7-5857-4685-be1f-d57550cc96cc">TP103457714</AssetId>
+    <TPClientViewer xmlns="4873beb7-5857-4685-be1f-d57550cc96cc" xsi:nil="true"/>
+    <DSATActionTaken xmlns="4873beb7-5857-4685-be1f-d57550cc96cc" xsi:nil="true"/>
+    <APEditor xmlns="4873beb7-5857-4685-be1f-d57550cc96cc">
+      <UserInfo>
+        <DisplayName/>
+        <AccountId xsi:nil="true"/>
+        <AccountType/>
+      </UserInfo>
+    </APEditor>
+    <TPInstallLocation xmlns="4873beb7-5857-4685-be1f-d57550cc96cc" xsi:nil="true"/>
+    <OOCacheId xmlns="4873beb7-5857-4685-be1f-d57550cc96cc" xsi:nil="true"/>
+    <IsDeleted xmlns="4873beb7-5857-4685-be1f-d57550cc96cc">false</IsDeleted>
+    <PublishTargets xmlns="4873beb7-5857-4685-be1f-d57550cc96cc">OfficeOnlineVNext</PublishTargets>
+    <ApprovalLog xmlns="4873beb7-5857-4685-be1f-d57550cc96cc" xsi:nil="true"/>
+    <BugNumber xmlns="4873beb7-5857-4685-be1f-d57550cc96cc" xsi:nil="true"/>
+    <CrawlForDependencies xmlns="4873beb7-5857-4685-be1f-d57550cc96cc">false</CrawlForDependencies>
+    <InternalTagsTaxHTField0 xmlns="4873beb7-5857-4685-be1f-d57550cc96cc">
+      <Terms xmlns="http://schemas.microsoft.com/office/infopath/2007/PartnerControls"/>
+    </InternalTagsTaxHTField0>
+    <LastHandOff xmlns="4873beb7-5857-4685-be1f-d57550cc96cc" xsi:nil="true"/>
+    <Milestone xmlns="4873beb7-5857-4685-be1f-d57550cc96cc" xsi:nil="true"/>
+    <OriginalRelease xmlns="4873beb7-5857-4685-be1f-d57550cc96cc">15</OriginalRelease>
+    <RecommendationsModifier xmlns="4873beb7-5857-4685-be1f-d57550cc96cc" xsi:nil="true"/>
+    <ScenarioTagsTaxHTField0 xmlns="4873beb7-5857-4685-be1f-d57550cc96cc">
+      <Terms xmlns="http://schemas.microsoft.com/office/infopath/2007/PartnerControls"/>
+    </ScenarioTagsTaxHTField0>
+    <UANotes xmlns="4873beb7-5857-4685-be1f-d57550cc96cc" xsi:nil="true"/>
+  </documentManagement>
+</p:properties>
+</file>
+
+<file path=customXml/item2.xml><?xml version="1.0" encoding="utf-8"?>
+<?mso-contentType ?>
+<FormTemplates xmlns="http://schemas.microsoft.com/sharepoint/v3/contenttype/forms">
+  <Display>DocumentLibraryForm</Display>
+  <Edit>AssetEditForm</Edit>
+  <New>DocumentLibraryForm</New>
+</FormTemplates>
+</file>
+
+<file path=customXml/item3.xml><?xml version="1.0" encoding="utf-8"?>
 <ct:contentTypeSchema xmlns:ct="http://schemas.microsoft.com/office/2006/metadata/contentType" xmlns:ma="http://schemas.microsoft.com/office/2006/metadata/properties/metaAttributes" ct:_="" ma:_="" ma:contentTypeName="TemplateFile" ma:contentTypeID="0x0101006EDDDB5EE6D98C44930B742096920B300400F5B6D36B3EF94B4E9A635CDF2A18F5B8" ma:contentTypeVersion="72" ma:contentTypeDescription="Create a new document." ma:contentTypeScope="" ma:versionID="a23e56308344d904b51738559c3d67c9">
   <xsd:schema xmlns:xsd="http://www.w3.org/2001/XMLSchema" xmlns:xs="http://www.w3.org/2001/XMLSchema" xmlns:p="http://schemas.microsoft.com/office/2006/metadata/properties" xmlns:ns2="4873beb7-5857-4685-be1f-d57550cc96cc" targetNamespace="http://schemas.microsoft.com/office/2006/metadata/properties" ma:root="true" ma:fieldsID="cd0908cc4600e77bf5da051303e00c8d" ns2:_="">
     <xsd:import namespace="4873beb7-5857-4685-be1f-d57550cc96cc"/>
@@ -5535,142 +5215,25 @@
 </ct:contentTypeSchema>
 </file>
 
-<file path=customXml/item2.xml><?xml version="1.0" encoding="utf-8"?>
-<?mso-contentType ?>
-<FormTemplates xmlns="http://schemas.microsoft.com/sharepoint/v3/contenttype/forms">
-  <Display>DocumentLibraryForm</Display>
-  <Edit>AssetEditForm</Edit>
-  <New>DocumentLibraryForm</New>
-</FormTemplates>
+<file path=customXml/itemProps1.xml><?xml version="1.0" encoding="utf-8"?>
+<ds:datastoreItem xmlns:ds="http://schemas.openxmlformats.org/officeDocument/2006/customXml" ds:itemID="{63671810-3EF7-4C8E-BCBA-248ABE2BAB39}">
+  <ds:schemaRefs>
+    <ds:schemaRef ds:uri="http://schemas.microsoft.com/office/2006/metadata/properties"/>
+    <ds:schemaRef ds:uri="http://schemas.microsoft.com/office/infopath/2007/PartnerControls"/>
+    <ds:schemaRef ds:uri="4873beb7-5857-4685-be1f-d57550cc96cc"/>
+  </ds:schemaRefs>
+</ds:datastoreItem>
 </file>
 
-<file path=customXml/item3.xml><?xml version="1.0" encoding="utf-8"?>
-<p:properties xmlns:p="http://schemas.microsoft.com/office/2006/metadata/properties" xmlns:xsi="http://www.w3.org/2001/XMLSchema-instance" xmlns:pc="http://schemas.microsoft.com/office/infopath/2007/PartnerControls">
-  <documentManagement>
-    <APDescription xmlns="4873beb7-5857-4685-be1f-d57550cc96cc" xsi:nil="true"/>
-    <AssetExpire xmlns="4873beb7-5857-4685-be1f-d57550cc96cc">2029-01-01T08:00:00+00:00</AssetExpire>
-    <CampaignTagsTaxHTField0 xmlns="4873beb7-5857-4685-be1f-d57550cc96cc">
-      <Terms xmlns="http://schemas.microsoft.com/office/infopath/2007/PartnerControls"/>
-    </CampaignTagsTaxHTField0>
-    <IntlLangReviewDate xmlns="4873beb7-5857-4685-be1f-d57550cc96cc" xsi:nil="true"/>
-    <TPFriendlyName xmlns="4873beb7-5857-4685-be1f-d57550cc96cc" xsi:nil="true"/>
-    <IntlLangReview xmlns="4873beb7-5857-4685-be1f-d57550cc96cc">false</IntlLangReview>
-    <LocLastLocAttemptVersionLookup xmlns="4873beb7-5857-4685-be1f-d57550cc96cc">856581</LocLastLocAttemptVersionLookup>
-    <PolicheckWords xmlns="4873beb7-5857-4685-be1f-d57550cc96cc" xsi:nil="true"/>
-    <SubmitterId xmlns="4873beb7-5857-4685-be1f-d57550cc96cc" xsi:nil="true"/>
-    <AcquiredFrom xmlns="4873beb7-5857-4685-be1f-d57550cc96cc">Internal MS</AcquiredFrom>
-    <EditorialStatus xmlns="4873beb7-5857-4685-be1f-d57550cc96cc">Complete</EditorialStatus>
-    <Markets xmlns="4873beb7-5857-4685-be1f-d57550cc96cc"/>
-    <OriginAsset xmlns="4873beb7-5857-4685-be1f-d57550cc96cc" xsi:nil="true"/>
-    <AssetStart xmlns="4873beb7-5857-4685-be1f-d57550cc96cc">2012-09-19T07:42:00+00:00</AssetStart>
-    <FriendlyTitle xmlns="4873beb7-5857-4685-be1f-d57550cc96cc" xsi:nil="true"/>
-    <MarketSpecific xmlns="4873beb7-5857-4685-be1f-d57550cc96cc">false</MarketSpecific>
-    <TPNamespace xmlns="4873beb7-5857-4685-be1f-d57550cc96cc" xsi:nil="true"/>
-    <PublishStatusLookup xmlns="4873beb7-5857-4685-be1f-d57550cc96cc">
-      <Value>1622610</Value>
-    </PublishStatusLookup>
-    <APAuthor xmlns="4873beb7-5857-4685-be1f-d57550cc96cc">
-      <UserInfo>
-        <DisplayName>REDMOND\v-aptall</DisplayName>
-        <AccountId>2566</AccountId>
-        <AccountType/>
-      </UserInfo>
-    </APAuthor>
-    <TPCommandLine xmlns="4873beb7-5857-4685-be1f-d57550cc96cc" xsi:nil="true"/>
-    <IntlLangReviewer xmlns="4873beb7-5857-4685-be1f-d57550cc96cc" xsi:nil="true"/>
-    <OpenTemplate xmlns="4873beb7-5857-4685-be1f-d57550cc96cc">true</OpenTemplate>
-    <CSXSubmissionDate xmlns="4873beb7-5857-4685-be1f-d57550cc96cc" xsi:nil="true"/>
-    <TaxCatchAll xmlns="4873beb7-5857-4685-be1f-d57550cc96cc"/>
-    <Manager xmlns="4873beb7-5857-4685-be1f-d57550cc96cc" xsi:nil="true"/>
-    <NumericId xmlns="4873beb7-5857-4685-be1f-d57550cc96cc" xsi:nil="true"/>
-    <ParentAssetId xmlns="4873beb7-5857-4685-be1f-d57550cc96cc" xsi:nil="true"/>
-    <OriginalSourceMarket xmlns="4873beb7-5857-4685-be1f-d57550cc96cc" xsi:nil="true"/>
-    <ApprovalStatus xmlns="4873beb7-5857-4685-be1f-d57550cc96cc">InProgress</ApprovalStatus>
-    <TPComponent xmlns="4873beb7-5857-4685-be1f-d57550cc96cc" xsi:nil="true"/>
-    <EditorialTags xmlns="4873beb7-5857-4685-be1f-d57550cc96cc" xsi:nil="true"/>
-    <TPExecutable xmlns="4873beb7-5857-4685-be1f-d57550cc96cc" xsi:nil="true"/>
-    <TPLaunchHelpLink xmlns="4873beb7-5857-4685-be1f-d57550cc96cc" xsi:nil="true"/>
-    <LocComments xmlns="4873beb7-5857-4685-be1f-d57550cc96cc" xsi:nil="true"/>
-    <LocRecommendedHandoff xmlns="4873beb7-5857-4685-be1f-d57550cc96cc" xsi:nil="true"/>
-    <SourceTitle xmlns="4873beb7-5857-4685-be1f-d57550cc96cc" xsi:nil="true"/>
-    <CSXUpdate xmlns="4873beb7-5857-4685-be1f-d57550cc96cc">false</CSXUpdate>
-    <IntlLocPriority xmlns="4873beb7-5857-4685-be1f-d57550cc96cc" xsi:nil="true"/>
-    <UAProjectedTotalWords xmlns="4873beb7-5857-4685-be1f-d57550cc96cc" xsi:nil="true"/>
-    <AssetType xmlns="4873beb7-5857-4685-be1f-d57550cc96cc">TP</AssetType>
-    <MachineTranslated xmlns="4873beb7-5857-4685-be1f-d57550cc96cc">false</MachineTranslated>
-    <OutputCachingOn xmlns="4873beb7-5857-4685-be1f-d57550cc96cc">false</OutputCachingOn>
-    <TemplateStatus xmlns="4873beb7-5857-4685-be1f-d57550cc96cc">Complete</TemplateStatus>
-    <IsSearchable xmlns="4873beb7-5857-4685-be1f-d57550cc96cc">true</IsSearchable>
-    <ContentItem xmlns="4873beb7-5857-4685-be1f-d57550cc96cc" xsi:nil="true"/>
-    <HandoffToMSDN xmlns="4873beb7-5857-4685-be1f-d57550cc96cc" xsi:nil="true"/>
-    <ShowIn xmlns="4873beb7-5857-4685-be1f-d57550cc96cc">Show everywhere</ShowIn>
-    <ThumbnailAssetId xmlns="4873beb7-5857-4685-be1f-d57550cc96cc" xsi:nil="true"/>
-    <UALocComments xmlns="4873beb7-5857-4685-be1f-d57550cc96cc" xsi:nil="true"/>
-    <UALocRecommendation xmlns="4873beb7-5857-4685-be1f-d57550cc96cc">Localize</UALocRecommendation>
-    <LastModifiedDateTime xmlns="4873beb7-5857-4685-be1f-d57550cc96cc" xsi:nil="true"/>
-    <LegacyData xmlns="4873beb7-5857-4685-be1f-d57550cc96cc" xsi:nil="true"/>
-    <LocManualTestRequired xmlns="4873beb7-5857-4685-be1f-d57550cc96cc">false</LocManualTestRequired>
-    <LocMarketGroupTiers2 xmlns="4873beb7-5857-4685-be1f-d57550cc96cc" xsi:nil="true"/>
-    <ClipArtFilename xmlns="4873beb7-5857-4685-be1f-d57550cc96cc" xsi:nil="true"/>
-    <TPApplication xmlns="4873beb7-5857-4685-be1f-d57550cc96cc" xsi:nil="true"/>
-    <CSXHash xmlns="4873beb7-5857-4685-be1f-d57550cc96cc" xsi:nil="true"/>
-    <DirectSourceMarket xmlns="4873beb7-5857-4685-be1f-d57550cc96cc" xsi:nil="true"/>
-    <PrimaryImageGen xmlns="4873beb7-5857-4685-be1f-d57550cc96cc">true</PrimaryImageGen>
-    <PlannedPubDate xmlns="4873beb7-5857-4685-be1f-d57550cc96cc" xsi:nil="true"/>
-    <CSXSubmissionMarket xmlns="4873beb7-5857-4685-be1f-d57550cc96cc" xsi:nil="true"/>
-    <Downloads xmlns="4873beb7-5857-4685-be1f-d57550cc96cc">0</Downloads>
-    <ArtSampleDocs xmlns="4873beb7-5857-4685-be1f-d57550cc96cc" xsi:nil="true"/>
-    <TrustLevel xmlns="4873beb7-5857-4685-be1f-d57550cc96cc">1 Microsoft Managed Content</TrustLevel>
-    <BlockPublish xmlns="4873beb7-5857-4685-be1f-d57550cc96cc">false</BlockPublish>
-    <TPLaunchHelpLinkType xmlns="4873beb7-5857-4685-be1f-d57550cc96cc">Template</TPLaunchHelpLinkType>
-    <LocalizationTagsTaxHTField0 xmlns="4873beb7-5857-4685-be1f-d57550cc96cc">
-      <Terms xmlns="http://schemas.microsoft.com/office/infopath/2007/PartnerControls"/>
-    </LocalizationTagsTaxHTField0>
-    <BusinessGroup xmlns="4873beb7-5857-4685-be1f-d57550cc96cc" xsi:nil="true"/>
-    <Providers xmlns="4873beb7-5857-4685-be1f-d57550cc96cc" xsi:nil="true"/>
-    <TemplateTemplateType xmlns="4873beb7-5857-4685-be1f-d57550cc96cc">Word Document Template</TemplateTemplateType>
-    <TimesCloned xmlns="4873beb7-5857-4685-be1f-d57550cc96cc" xsi:nil="true"/>
-    <TPAppVersion xmlns="4873beb7-5857-4685-be1f-d57550cc96cc" xsi:nil="true"/>
-    <VoteCount xmlns="4873beb7-5857-4685-be1f-d57550cc96cc" xsi:nil="true"/>
-    <AverageRating xmlns="4873beb7-5857-4685-be1f-d57550cc96cc" xsi:nil="true"/>
-    <FeatureTagsTaxHTField0 xmlns="4873beb7-5857-4685-be1f-d57550cc96cc">
-      <Terms xmlns="http://schemas.microsoft.com/office/infopath/2007/PartnerControls"/>
-    </FeatureTagsTaxHTField0>
-    <Provider xmlns="4873beb7-5857-4685-be1f-d57550cc96cc" xsi:nil="true"/>
-    <UACurrentWords xmlns="4873beb7-5857-4685-be1f-d57550cc96cc" xsi:nil="true"/>
-    <AssetId xmlns="4873beb7-5857-4685-be1f-d57550cc96cc">TP103457714</AssetId>
-    <TPClientViewer xmlns="4873beb7-5857-4685-be1f-d57550cc96cc" xsi:nil="true"/>
-    <DSATActionTaken xmlns="4873beb7-5857-4685-be1f-d57550cc96cc" xsi:nil="true"/>
-    <APEditor xmlns="4873beb7-5857-4685-be1f-d57550cc96cc">
-      <UserInfo>
-        <DisplayName/>
-        <AccountId xsi:nil="true"/>
-        <AccountType/>
-      </UserInfo>
-    </APEditor>
-    <TPInstallLocation xmlns="4873beb7-5857-4685-be1f-d57550cc96cc" xsi:nil="true"/>
-    <OOCacheId xmlns="4873beb7-5857-4685-be1f-d57550cc96cc" xsi:nil="true"/>
-    <IsDeleted xmlns="4873beb7-5857-4685-be1f-d57550cc96cc">false</IsDeleted>
-    <PublishTargets xmlns="4873beb7-5857-4685-be1f-d57550cc96cc">OfficeOnlineVNext</PublishTargets>
-    <ApprovalLog xmlns="4873beb7-5857-4685-be1f-d57550cc96cc" xsi:nil="true"/>
-    <BugNumber xmlns="4873beb7-5857-4685-be1f-d57550cc96cc" xsi:nil="true"/>
-    <CrawlForDependencies xmlns="4873beb7-5857-4685-be1f-d57550cc96cc">false</CrawlForDependencies>
-    <InternalTagsTaxHTField0 xmlns="4873beb7-5857-4685-be1f-d57550cc96cc">
-      <Terms xmlns="http://schemas.microsoft.com/office/infopath/2007/PartnerControls"/>
-    </InternalTagsTaxHTField0>
-    <LastHandOff xmlns="4873beb7-5857-4685-be1f-d57550cc96cc" xsi:nil="true"/>
-    <Milestone xmlns="4873beb7-5857-4685-be1f-d57550cc96cc" xsi:nil="true"/>
-    <OriginalRelease xmlns="4873beb7-5857-4685-be1f-d57550cc96cc">15</OriginalRelease>
-    <RecommendationsModifier xmlns="4873beb7-5857-4685-be1f-d57550cc96cc" xsi:nil="true"/>
-    <ScenarioTagsTaxHTField0 xmlns="4873beb7-5857-4685-be1f-d57550cc96cc">
-      <Terms xmlns="http://schemas.microsoft.com/office/infopath/2007/PartnerControls"/>
-    </ScenarioTagsTaxHTField0>
-    <UANotes xmlns="4873beb7-5857-4685-be1f-d57550cc96cc" xsi:nil="true"/>
-  </documentManagement>
-</p:properties>
+<file path=customXml/itemProps2.xml><?xml version="1.0" encoding="utf-8"?>
+<ds:datastoreItem xmlns:ds="http://schemas.openxmlformats.org/officeDocument/2006/customXml" ds:itemID="{499EA1EC-B023-4266-9865-E1EDA122A8C9}">
+  <ds:schemaRefs>
+    <ds:schemaRef ds:uri="http://schemas.microsoft.com/sharepoint/v3/contenttype/forms"/>
+  </ds:schemaRefs>
+</ds:datastoreItem>
 </file>
 
-<file path=customXml/itemProps1.xml><?xml version="1.0" encoding="utf-8"?>
+<file path=customXml/itemProps3.xml><?xml version="1.0" encoding="utf-8"?>
 <ds:datastoreItem xmlns:ds="http://schemas.openxmlformats.org/officeDocument/2006/customXml" ds:itemID="{9332E30D-EFB4-40E8-AB8F-C2E02C2E75EB}">
   <ds:schemaRefs>
     <ds:schemaRef ds:uri="http://schemas.microsoft.com/office/2006/metadata/contentType"/>
@@ -5686,22 +5249,4 @@
     <ds:schemaRef ds:uri="http://schemas.microsoft.com/internal/obd"/>
   </ds:schemaRefs>
 </ds:datastoreItem>
-</file>
-
-<file path=customXml/itemProps2.xml><?xml version="1.0" encoding="utf-8"?>
-<ds:datastoreItem xmlns:ds="http://schemas.openxmlformats.org/officeDocument/2006/customXml" ds:itemID="{499EA1EC-B023-4266-9865-E1EDA122A8C9}">
-  <ds:schemaRefs>
-    <ds:schemaRef ds:uri="http://schemas.microsoft.com/sharepoint/v3/contenttype/forms"/>
-  </ds:schemaRefs>
-</ds:datastoreItem>
-</file>
-
-<file path=customXml/itemProps3.xml><?xml version="1.0" encoding="utf-8"?>
-<ds:datastoreItem xmlns:ds="http://schemas.openxmlformats.org/officeDocument/2006/customXml" ds:itemID="{63671810-3EF7-4C8E-BCBA-248ABE2BAB39}">
-  <ds:schemaRefs>
-    <ds:schemaRef ds:uri="http://schemas.microsoft.com/office/2006/metadata/properties"/>
-    <ds:schemaRef ds:uri="http://schemas.microsoft.com/office/infopath/2007/PartnerControls"/>
-    <ds:schemaRef ds:uri="4873beb7-5857-4685-be1f-d57550cc96cc"/>
-  </ds:schemaRefs>
-</ds:datastoreItem>
 </file>
</xml_diff>